<commit_message>
Editing and Added Info
changed some formatting and spell checks, added some terms to
definitions, etc.
</commit_message>
<xml_diff>
--- a/software specs.docx
+++ b/software specs.docx
@@ -62,9 +62,10 @@
           <w:sz w:val="28"/>
           <w:szCs w:val="28"/>
         </w:rPr>
-        <w:t xml:space="preserve">COP 4331C, </w:t>
-      </w:r>
-      <w:proofErr w:type="gramStart"/>
+        <w:t>COP 4331C, Fall</w:t>
+      </w:r>
+      <w:bookmarkStart w:id="0" w:name="_GoBack"/>
+      <w:bookmarkEnd w:id="0"/>
       <w:r>
         <w:rPr>
           <w:bCs/>
@@ -72,17 +73,7 @@
           <w:sz w:val="28"/>
           <w:szCs w:val="28"/>
         </w:rPr>
-        <w:t>Fall</w:t>
-      </w:r>
-      <w:proofErr w:type="gramEnd"/>
-      <w:r>
-        <w:rPr>
-          <w:bCs/>
-          <w:color w:val="000000"/>
-          <w:sz w:val="28"/>
-          <w:szCs w:val="28"/>
-        </w:rPr>
-        <w:t>, 2015</w:t>
+        <w:t xml:space="preserve"> 2015</w:t>
       </w:r>
     </w:p>
     <w:p>
@@ -173,21 +164,7 @@
         <w:rPr>
           <w:rFonts w:ascii="Times New Roman" w:hAnsi="Times New Roman" w:cs="Times New Roman"/>
         </w:rPr>
-        <w:t xml:space="preserve">Eric </w:t>
-      </w:r>
-      <w:proofErr w:type="spellStart"/>
-      <w:r>
-        <w:rPr>
-          <w:rFonts w:ascii="Times New Roman" w:hAnsi="Times New Roman" w:cs="Times New Roman"/>
-        </w:rPr>
-        <w:t>Peralli</w:t>
-      </w:r>
-      <w:proofErr w:type="spellEnd"/>
-      <w:r>
-        <w:rPr>
-          <w:rFonts w:ascii="Times New Roman" w:hAnsi="Times New Roman" w:cs="Times New Roman"/>
-        </w:rPr>
-        <w:t xml:space="preserve"> - Eric.peralli@gmail.com</w:t>
+        <w:t>Eric Peralli - Eric.peralli@gmail.com</w:t>
       </w:r>
     </w:p>
     <w:p>
@@ -223,21 +200,7 @@
         <w:rPr>
           <w:rFonts w:ascii="Times New Roman" w:hAnsi="Times New Roman" w:cs="Times New Roman"/>
         </w:rPr>
-        <w:t xml:space="preserve">Clayton </w:t>
-      </w:r>
-      <w:proofErr w:type="spellStart"/>
-      <w:r>
-        <w:rPr>
-          <w:rFonts w:ascii="Times New Roman" w:hAnsi="Times New Roman" w:cs="Times New Roman"/>
-        </w:rPr>
-        <w:t>Cuteri</w:t>
-      </w:r>
-      <w:proofErr w:type="spellEnd"/>
-      <w:r>
-        <w:rPr>
-          <w:rFonts w:ascii="Times New Roman" w:hAnsi="Times New Roman" w:cs="Times New Roman"/>
-        </w:rPr>
-        <w:t xml:space="preserve"> – Cuteri.clayton@knights.ucf.edu</w:t>
+        <w:t>Clayton Cuteri – Cuteri.clayton@knights.ucf.edu</w:t>
       </w:r>
     </w:p>
     <w:p>
@@ -483,6 +446,108 @@
           </w:p>
         </w:tc>
       </w:tr>
+      <w:tr>
+        <w:tc>
+          <w:tcPr>
+            <w:tcW w:w="2214" w:type="dxa"/>
+            <w:tcBorders>
+              <w:top w:val="single" w:sz="4" w:space="0" w:color="auto"/>
+              <w:left w:val="single" w:sz="4" w:space="0" w:color="auto"/>
+              <w:bottom w:val="single" w:sz="4" w:space="0" w:color="auto"/>
+              <w:right w:val="single" w:sz="4" w:space="0" w:color="auto"/>
+            </w:tcBorders>
+          </w:tcPr>
+          <w:p>
+            <w:pPr>
+              <w:jc w:val="center"/>
+              <w:rPr>
+                <w:rFonts w:ascii="Times New Roman" w:hAnsi="Times New Roman" w:cs="Times New Roman"/>
+              </w:rPr>
+            </w:pPr>
+            <w:r>
+              <w:rPr>
+                <w:rFonts w:ascii="Times New Roman" w:hAnsi="Times New Roman" w:cs="Times New Roman"/>
+              </w:rPr>
+              <w:t>V1.0</w:t>
+            </w:r>
+          </w:p>
+        </w:tc>
+        <w:tc>
+          <w:tcPr>
+            <w:tcW w:w="2214" w:type="dxa"/>
+            <w:tcBorders>
+              <w:top w:val="single" w:sz="4" w:space="0" w:color="auto"/>
+              <w:left w:val="single" w:sz="4" w:space="0" w:color="auto"/>
+              <w:bottom w:val="single" w:sz="4" w:space="0" w:color="auto"/>
+              <w:right w:val="single" w:sz="4" w:space="0" w:color="auto"/>
+            </w:tcBorders>
+          </w:tcPr>
+          <w:p>
+            <w:pPr>
+              <w:jc w:val="center"/>
+              <w:rPr>
+                <w:rFonts w:ascii="Times New Roman" w:hAnsi="Times New Roman" w:cs="Times New Roman"/>
+              </w:rPr>
+            </w:pPr>
+            <w:r>
+              <w:rPr>
+                <w:rFonts w:ascii="Times New Roman" w:hAnsi="Times New Roman" w:cs="Times New Roman"/>
+              </w:rPr>
+              <w:t>10/04/15</w:t>
+            </w:r>
+          </w:p>
+        </w:tc>
+        <w:tc>
+          <w:tcPr>
+            <w:tcW w:w="2214" w:type="dxa"/>
+            <w:tcBorders>
+              <w:top w:val="single" w:sz="4" w:space="0" w:color="auto"/>
+              <w:left w:val="single" w:sz="4" w:space="0" w:color="auto"/>
+              <w:bottom w:val="single" w:sz="4" w:space="0" w:color="auto"/>
+              <w:right w:val="single" w:sz="4" w:space="0" w:color="auto"/>
+            </w:tcBorders>
+          </w:tcPr>
+          <w:p>
+            <w:pPr>
+              <w:jc w:val="center"/>
+              <w:rPr>
+                <w:rFonts w:ascii="Times New Roman" w:hAnsi="Times New Roman" w:cs="Times New Roman"/>
+              </w:rPr>
+            </w:pPr>
+            <w:r>
+              <w:rPr>
+                <w:rFonts w:ascii="Times New Roman" w:hAnsi="Times New Roman" w:cs="Times New Roman"/>
+              </w:rPr>
+              <w:t>Clayton Cuteri</w:t>
+            </w:r>
+          </w:p>
+        </w:tc>
+        <w:tc>
+          <w:tcPr>
+            <w:tcW w:w="2214" w:type="dxa"/>
+            <w:tcBorders>
+              <w:top w:val="single" w:sz="4" w:space="0" w:color="auto"/>
+              <w:left w:val="single" w:sz="4" w:space="0" w:color="auto"/>
+              <w:bottom w:val="single" w:sz="4" w:space="0" w:color="auto"/>
+              <w:right w:val="single" w:sz="4" w:space="0" w:color="auto"/>
+            </w:tcBorders>
+          </w:tcPr>
+          <w:p>
+            <w:pPr>
+              <w:jc w:val="center"/>
+              <w:rPr>
+                <w:rFonts w:ascii="Times New Roman" w:hAnsi="Times New Roman" w:cs="Times New Roman"/>
+              </w:rPr>
+            </w:pPr>
+            <w:r>
+              <w:rPr>
+                <w:rFonts w:ascii="Times New Roman" w:hAnsi="Times New Roman" w:cs="Times New Roman"/>
+              </w:rPr>
+              <w:t xml:space="preserve">Editing and Supplemental Information </w:t>
+            </w:r>
+          </w:p>
+        </w:tc>
+      </w:tr>
     </w:tbl>
     <w:p>
       <w:pPr>
@@ -623,24 +688,23 @@
           <w:rFonts w:ascii="Times New Roman" w:hAnsi="Times New Roman" w:cs="Times New Roman"/>
           <w:szCs w:val="28"/>
         </w:rPr>
-        <w:t xml:space="preserve">Definition, </w:t>
-      </w:r>
-      <w:proofErr w:type="spellStart"/>
+        <w:t>Definition, Acrony</w:t>
+      </w:r>
       <w:r>
         <w:rPr>
           <w:rFonts w:ascii="Times New Roman" w:hAnsi="Times New Roman" w:cs="Times New Roman"/>
           <w:szCs w:val="28"/>
         </w:rPr>
-        <w:t>Acroynms</w:t>
-      </w:r>
-      <w:proofErr w:type="spellEnd"/>
-      <w:r>
+        <w:t>ms, and Abbreviations</w:t>
+      </w:r>
+    </w:p>
+    <w:p>
+      <w:pPr>
         <w:rPr>
           <w:rFonts w:ascii="Times New Roman" w:hAnsi="Times New Roman" w:cs="Times New Roman"/>
           <w:szCs w:val="28"/>
         </w:rPr>
-        <w:t>, and Abbreviations</w:t>
-      </w:r>
+      </w:pPr>
     </w:p>
     <w:p>
       <w:pPr>
@@ -649,27 +713,39 @@
           <w:szCs w:val="28"/>
         </w:rPr>
       </w:pPr>
-    </w:p>
-    <w:p>
-      <w:pPr>
+      <w:r>
         <w:rPr>
           <w:rFonts w:ascii="Times New Roman" w:hAnsi="Times New Roman" w:cs="Times New Roman"/>
           <w:szCs w:val="28"/>
         </w:rPr>
-      </w:pPr>
+        <w:t xml:space="preserve">SECTION 2 - </w:t>
+      </w:r>
       <w:r>
         <w:rPr>
           <w:rFonts w:ascii="Times New Roman" w:hAnsi="Times New Roman" w:cs="Times New Roman"/>
           <w:szCs w:val="28"/>
         </w:rPr>
-        <w:t xml:space="preserve">SECTION 2 - </w:t>
-      </w:r>
-      <w:r>
+        <w:t>Product Overview</w:t>
+      </w:r>
+    </w:p>
+    <w:p>
+      <w:pPr>
+        <w:pStyle w:val="ListParagraph"/>
+        <w:numPr>
+          <w:ilvl w:val="0"/>
+          <w:numId w:val="8"/>
+        </w:numPr>
         <w:rPr>
           <w:rFonts w:ascii="Times New Roman" w:hAnsi="Times New Roman" w:cs="Times New Roman"/>
           <w:szCs w:val="28"/>
         </w:rPr>
-        <w:t>Product Overview</w:t>
+      </w:pPr>
+      <w:r>
+        <w:rPr>
+          <w:rFonts w:ascii="Times New Roman" w:hAnsi="Times New Roman" w:cs="Times New Roman"/>
+          <w:szCs w:val="28"/>
+        </w:rPr>
+        <w:t>Assumptions</w:t>
       </w:r>
     </w:p>
     <w:p>
@@ -689,7 +765,7 @@
           <w:rFonts w:ascii="Times New Roman" w:hAnsi="Times New Roman" w:cs="Times New Roman"/>
           <w:szCs w:val="28"/>
         </w:rPr>
-        <w:t>Assumptions</w:t>
+        <w:t>Stakeholders</w:t>
       </w:r>
     </w:p>
     <w:p>
@@ -709,7 +785,7 @@
           <w:rFonts w:ascii="Times New Roman" w:hAnsi="Times New Roman" w:cs="Times New Roman"/>
           <w:szCs w:val="28"/>
         </w:rPr>
-        <w:t>Stakeholders</w:t>
+        <w:t>Event Table</w:t>
       </w:r>
     </w:p>
     <w:p>
@@ -729,7 +805,7 @@
           <w:rFonts w:ascii="Times New Roman" w:hAnsi="Times New Roman" w:cs="Times New Roman"/>
           <w:szCs w:val="28"/>
         </w:rPr>
-        <w:t>Event Table</w:t>
+        <w:t>Use Case Diagram</w:t>
       </w:r>
     </w:p>
     <w:p>
@@ -749,57 +825,57 @@
           <w:rFonts w:ascii="Times New Roman" w:hAnsi="Times New Roman" w:cs="Times New Roman"/>
           <w:szCs w:val="28"/>
         </w:rPr>
-        <w:t>Use Case Diagram</w:t>
-      </w:r>
-    </w:p>
-    <w:p>
-      <w:pPr>
-        <w:pStyle w:val="ListParagraph"/>
-        <w:numPr>
-          <w:ilvl w:val="0"/>
-          <w:numId w:val="8"/>
-        </w:numPr>
+        <w:t>Use Case Descriptions</w:t>
+      </w:r>
+    </w:p>
+    <w:p>
+      <w:pPr>
         <w:rPr>
           <w:rFonts w:ascii="Times New Roman" w:hAnsi="Times New Roman" w:cs="Times New Roman"/>
           <w:szCs w:val="28"/>
         </w:rPr>
       </w:pPr>
-      <w:r>
+    </w:p>
+    <w:p>
+      <w:pPr>
         <w:rPr>
           <w:rFonts w:ascii="Times New Roman" w:hAnsi="Times New Roman" w:cs="Times New Roman"/>
           <w:szCs w:val="28"/>
         </w:rPr>
-        <w:t>Use Case Descriptions</w:t>
-      </w:r>
-    </w:p>
-    <w:p>
-      <w:pPr>
+      </w:pPr>
+      <w:r>
         <w:rPr>
           <w:rFonts w:ascii="Times New Roman" w:hAnsi="Times New Roman" w:cs="Times New Roman"/>
           <w:szCs w:val="28"/>
         </w:rPr>
-      </w:pPr>
-    </w:p>
-    <w:p>
-      <w:pPr>
+        <w:t xml:space="preserve">SECTION 3 - </w:t>
+      </w:r>
+      <w:r>
         <w:rPr>
           <w:rFonts w:ascii="Times New Roman" w:hAnsi="Times New Roman" w:cs="Times New Roman"/>
           <w:szCs w:val="28"/>
         </w:rPr>
-      </w:pPr>
-      <w:r>
+        <w:t>Specific Requirements</w:t>
+      </w:r>
+    </w:p>
+    <w:p>
+      <w:pPr>
+        <w:pStyle w:val="ListParagraph"/>
+        <w:numPr>
+          <w:ilvl w:val="0"/>
+          <w:numId w:val="9"/>
+        </w:numPr>
         <w:rPr>
           <w:rFonts w:ascii="Times New Roman" w:hAnsi="Times New Roman" w:cs="Times New Roman"/>
           <w:szCs w:val="28"/>
         </w:rPr>
-        <w:t xml:space="preserve">SECTION 3 - </w:t>
-      </w:r>
+      </w:pPr>
       <w:r>
         <w:rPr>
           <w:rFonts w:ascii="Times New Roman" w:hAnsi="Times New Roman" w:cs="Times New Roman"/>
           <w:szCs w:val="28"/>
         </w:rPr>
-        <w:t>Specific Requirements</w:t>
+        <w:t>Functional Requirements</w:t>
       </w:r>
     </w:p>
     <w:p>
@@ -819,7 +895,7 @@
           <w:rFonts w:ascii="Times New Roman" w:hAnsi="Times New Roman" w:cs="Times New Roman"/>
           <w:szCs w:val="28"/>
         </w:rPr>
-        <w:t>Functional Requirements</w:t>
+        <w:t>Interface Requirements</w:t>
       </w:r>
     </w:p>
     <w:p>
@@ -839,7 +915,7 @@
           <w:rFonts w:ascii="Times New Roman" w:hAnsi="Times New Roman" w:cs="Times New Roman"/>
           <w:szCs w:val="28"/>
         </w:rPr>
-        <w:t>Interface Requirements</w:t>
+        <w:t>Physical Environment Requirements</w:t>
       </w:r>
     </w:p>
     <w:p>
@@ -859,7 +935,7 @@
           <w:rFonts w:ascii="Times New Roman" w:hAnsi="Times New Roman" w:cs="Times New Roman"/>
           <w:szCs w:val="28"/>
         </w:rPr>
-        <w:t>Physical Environment Requirements</w:t>
+        <w:t>Users and Human Factors Requirements</w:t>
       </w:r>
     </w:p>
     <w:p>
@@ -879,7 +955,7 @@
           <w:rFonts w:ascii="Times New Roman" w:hAnsi="Times New Roman" w:cs="Times New Roman"/>
           <w:szCs w:val="28"/>
         </w:rPr>
-        <w:t>Users and Human Factors Requirements</w:t>
+        <w:t>Documentation Requirements</w:t>
       </w:r>
     </w:p>
     <w:p>
@@ -899,7 +975,7 @@
           <w:rFonts w:ascii="Times New Roman" w:hAnsi="Times New Roman" w:cs="Times New Roman"/>
           <w:szCs w:val="28"/>
         </w:rPr>
-        <w:t>Documentation Requirements</w:t>
+        <w:t>Data Requirements</w:t>
       </w:r>
     </w:p>
     <w:p>
@@ -919,7 +995,8 @@
           <w:rFonts w:ascii="Times New Roman" w:hAnsi="Times New Roman" w:cs="Times New Roman"/>
           <w:szCs w:val="28"/>
         </w:rPr>
-        <w:t>Data Requirements</w:t>
+        <w:lastRenderedPageBreak/>
+        <w:t>Resource Requirements</w:t>
       </w:r>
     </w:p>
     <w:p>
@@ -939,7 +1016,7 @@
           <w:rFonts w:ascii="Times New Roman" w:hAnsi="Times New Roman" w:cs="Times New Roman"/>
           <w:szCs w:val="28"/>
         </w:rPr>
-        <w:t>Resource Requirements</w:t>
+        <w:t>Security Requirements</w:t>
       </w:r>
     </w:p>
     <w:p>
@@ -959,36 +1036,31 @@
           <w:rFonts w:ascii="Times New Roman" w:hAnsi="Times New Roman" w:cs="Times New Roman"/>
           <w:szCs w:val="28"/>
         </w:rPr>
-        <w:t>Security Requirements</w:t>
-      </w:r>
-    </w:p>
-    <w:p>
-      <w:pPr>
-        <w:pStyle w:val="ListParagraph"/>
-        <w:numPr>
-          <w:ilvl w:val="0"/>
-          <w:numId w:val="9"/>
-        </w:numPr>
+        <w:t>Quality Assurance Requirements</w:t>
+      </w:r>
+    </w:p>
+    <w:p>
+      <w:pPr>
         <w:rPr>
           <w:rFonts w:ascii="Times New Roman" w:hAnsi="Times New Roman" w:cs="Times New Roman"/>
           <w:szCs w:val="28"/>
         </w:rPr>
       </w:pPr>
-      <w:r>
+    </w:p>
+    <w:p>
+      <w:pPr>
         <w:rPr>
           <w:rFonts w:ascii="Times New Roman" w:hAnsi="Times New Roman" w:cs="Times New Roman"/>
           <w:szCs w:val="28"/>
         </w:rPr>
-        <w:t>Quality Assurance Requirements</w:t>
-      </w:r>
-    </w:p>
-    <w:p>
-      <w:pPr>
+      </w:pPr>
+      <w:r>
         <w:rPr>
           <w:rFonts w:ascii="Times New Roman" w:hAnsi="Times New Roman" w:cs="Times New Roman"/>
           <w:szCs w:val="28"/>
         </w:rPr>
-      </w:pPr>
+        <w:t>Supporting Materials</w:t>
+      </w:r>
     </w:p>
     <w:p>
       <w:pPr>
@@ -997,13 +1069,6 @@
           <w:szCs w:val="28"/>
         </w:rPr>
       </w:pPr>
-      <w:r>
-        <w:rPr>
-          <w:rFonts w:ascii="Times New Roman" w:hAnsi="Times New Roman" w:cs="Times New Roman"/>
-          <w:szCs w:val="28"/>
-        </w:rPr>
-        <w:t>Supporting Materials</w:t>
-      </w:r>
     </w:p>
     <w:p>
       <w:pPr>
@@ -1052,36 +1117,34 @@
           <w:rFonts w:ascii="Times New Roman" w:hAnsi="Times New Roman" w:cs="Times New Roman"/>
           <w:b/>
         </w:rPr>
-        <w:t xml:space="preserve">Software to be </w:t>
-      </w:r>
-      <w:proofErr w:type="gramStart"/>
-      <w:r>
+        <w:t>Software to be Produced:</w:t>
+      </w:r>
+    </w:p>
+    <w:p>
+      <w:pPr>
         <w:rPr>
           <w:rFonts w:ascii="Times New Roman" w:hAnsi="Times New Roman" w:cs="Times New Roman"/>
           <w:b/>
         </w:rPr>
-        <w:t>Produced</w:t>
-      </w:r>
-      <w:proofErr w:type="gramEnd"/>
-      <w:r>
-        <w:rPr>
-          <w:rFonts w:ascii="Times New Roman" w:hAnsi="Times New Roman" w:cs="Times New Roman"/>
-          <w:b/>
-        </w:rPr>
-        <w:t>:</w:t>
-      </w:r>
-    </w:p>
-    <w:p>
-      <w:pPr>
-        <w:rPr>
-          <w:rFonts w:ascii="Times New Roman" w:hAnsi="Times New Roman" w:cs="Times New Roman"/>
-        </w:rPr>
-      </w:pPr>
-      <w:r>
-        <w:rPr>
-          <w:rFonts w:ascii="Times New Roman" w:hAnsi="Times New Roman" w:cs="Times New Roman"/>
-        </w:rPr>
-        <w:t>The Software being produced is an augmented reality application built for smartphone users. The software places the user in a first person perspective</w:t>
+      </w:pPr>
+    </w:p>
+    <w:p>
+      <w:pPr>
+        <w:rPr>
+          <w:rFonts w:ascii="Times New Roman" w:hAnsi="Times New Roman" w:cs="Times New Roman"/>
+        </w:rPr>
+      </w:pPr>
+      <w:r>
+        <w:rPr>
+          <w:rFonts w:ascii="Times New Roman" w:hAnsi="Times New Roman" w:cs="Times New Roman"/>
+        </w:rPr>
+        <w:t xml:space="preserve">The software in production </w:t>
+      </w:r>
+      <w:r>
+        <w:rPr>
+          <w:rFonts w:ascii="Times New Roman" w:hAnsi="Times New Roman" w:cs="Times New Roman"/>
+        </w:rPr>
+        <w:t>is an augmented reality application built for smartphone users. The software places the user in a first person perspective</w:t>
       </w:r>
       <w:r>
         <w:rPr>
@@ -1322,7 +1385,13 @@
         <w:rPr>
           <w:rFonts w:ascii="Times New Roman" w:hAnsi="Times New Roman" w:cs="Times New Roman"/>
         </w:rPr>
-        <w:t>API - Application Programming Interface</w:t>
+        <w:t xml:space="preserve">API - </w:t>
+      </w:r>
+      <w:r>
+        <w:rPr>
+          <w:rFonts w:ascii="Times New Roman" w:hAnsi="Times New Roman" w:cs="Times New Roman"/>
+        </w:rPr>
+        <w:t>Application Programming Interface</w:t>
       </w:r>
     </w:p>
     <w:p>
@@ -1358,25 +1427,31 @@
         <w:rPr>
           <w:rFonts w:ascii="Times New Roman" w:hAnsi="Times New Roman" w:cs="Times New Roman"/>
         </w:rPr>
-        <w:t xml:space="preserve">Appropriate gaming environment </w:t>
-      </w:r>
-      <w:r>
-        <w:rPr>
-          <w:rFonts w:ascii="Times New Roman" w:hAnsi="Times New Roman" w:cs="Times New Roman"/>
-        </w:rPr>
-        <w:t>–</w:t>
-      </w:r>
-      <w:r>
-        <w:rPr>
-          <w:rFonts w:ascii="Times New Roman" w:hAnsi="Times New Roman" w:cs="Times New Roman"/>
-        </w:rPr>
-        <w:t xml:space="preserve"> </w:t>
-      </w:r>
-      <w:r>
-        <w:rPr>
-          <w:rFonts w:ascii="Times New Roman" w:hAnsi="Times New Roman" w:cs="Times New Roman"/>
-        </w:rPr>
-        <w:t>a setting where the user can play our augmented reality game without endangering themselves or others through negligence of environmental</w:t>
+        <w:t>Augmented Reality –</w:t>
+      </w:r>
+      <w:r>
+        <w:rPr>
+          <w:rFonts w:ascii="Times New Roman" w:hAnsi="Times New Roman" w:cs="Times New Roman"/>
+        </w:rPr>
+        <w:t xml:space="preserve"> a live view of the real-world with elements supplemented by computer-generated input such as sound or visuals</w:t>
+      </w:r>
+    </w:p>
+    <w:p>
+      <w:pPr>
+        <w:pStyle w:val="ListParagraph"/>
+        <w:numPr>
+          <w:ilvl w:val="0"/>
+          <w:numId w:val="12"/>
+        </w:numPr>
+        <w:rPr>
+          <w:rFonts w:ascii="Times New Roman" w:hAnsi="Times New Roman" w:cs="Times New Roman"/>
+        </w:rPr>
+      </w:pPr>
+      <w:r>
+        <w:rPr>
+          <w:rFonts w:ascii="Times New Roman" w:hAnsi="Times New Roman" w:cs="Times New Roman"/>
+        </w:rPr>
+        <w:t>Appropriate gaming environment – a setting where the user can play our augmented reality game without endangering themselves or others through negligence of environmental</w:t>
       </w:r>
       <w:r>
         <w:rPr>
@@ -1384,6 +1459,32 @@
         </w:rPr>
         <w:t xml:space="preserve"> hazards</w:t>
       </w:r>
+    </w:p>
+    <w:p>
+      <w:pPr>
+        <w:pStyle w:val="ListParagraph"/>
+        <w:numPr>
+          <w:ilvl w:val="0"/>
+          <w:numId w:val="12"/>
+        </w:numPr>
+        <w:rPr>
+          <w:rFonts w:ascii="Times New Roman" w:hAnsi="Times New Roman" w:cs="Times New Roman"/>
+        </w:rPr>
+      </w:pPr>
+      <w:r>
+        <w:rPr>
+          <w:rFonts w:ascii="Times New Roman" w:hAnsi="Times New Roman" w:cs="Times New Roman"/>
+        </w:rPr>
+        <w:t>OS – operating system</w:t>
+      </w:r>
+    </w:p>
+    <w:p>
+      <w:pPr>
+        <w:ind w:left="360"/>
+        <w:rPr>
+          <w:rFonts w:ascii="Times New Roman" w:hAnsi="Times New Roman" w:cs="Times New Roman"/>
+        </w:rPr>
+      </w:pPr>
     </w:p>
     <w:p>
       <w:pPr>
@@ -1489,7 +1590,19 @@
         <w:rPr>
           <w:rFonts w:ascii="Times New Roman" w:hAnsi="Times New Roman" w:cs="Times New Roman"/>
         </w:rPr>
-        <w:t xml:space="preserve">The user will need a smartphone to </w:t>
+        <w:t>The user will need a smartphone</w:t>
+      </w:r>
+      <w:r>
+        <w:rPr>
+          <w:rFonts w:ascii="Times New Roman" w:hAnsi="Times New Roman" w:cs="Times New Roman"/>
+        </w:rPr>
+        <w:t xml:space="preserve"> with an Android OS</w:t>
+      </w:r>
+      <w:r>
+        <w:rPr>
+          <w:rFonts w:ascii="Times New Roman" w:hAnsi="Times New Roman" w:cs="Times New Roman"/>
+        </w:rPr>
+        <w:t xml:space="preserve"> to </w:t>
       </w:r>
       <w:r>
         <w:rPr>
@@ -1543,6 +1656,7 @@
         <w:rPr>
           <w:rFonts w:ascii="Times New Roman" w:hAnsi="Times New Roman" w:cs="Times New Roman"/>
         </w:rPr>
+        <w:lastRenderedPageBreak/>
         <w:t>The user will need internet connectivity in order to use the online scoring system</w:t>
       </w:r>
     </w:p>
@@ -1626,7 +1740,6 @@
         <w:rPr>
           <w:rFonts w:ascii="Times New Roman" w:hAnsi="Times New Roman" w:cs="Times New Roman"/>
         </w:rPr>
-        <w:lastRenderedPageBreak/>
         <w:t>Team Members (Developers)</w:t>
       </w:r>
       <w:r>
@@ -1701,14 +1814,12 @@
         </w:rPr>
         <w:t xml:space="preserve">These users are those playing the game purely as a recreational activity or as an entertaining distraction. They will be most interested in the customization options available to keep the application feeling fresh in each </w:t>
       </w:r>
-      <w:proofErr w:type="spellStart"/>
-      <w:r>
-        <w:rPr>
-          <w:rFonts w:ascii="Times New Roman" w:hAnsi="Times New Roman" w:cs="Times New Roman"/>
-        </w:rPr>
-        <w:t>playthrough</w:t>
-      </w:r>
-      <w:proofErr w:type="spellEnd"/>
+      <w:r>
+        <w:rPr>
+          <w:rFonts w:ascii="Times New Roman" w:hAnsi="Times New Roman" w:cs="Times New Roman"/>
+        </w:rPr>
+        <w:t>play through</w:t>
+      </w:r>
       <w:r>
         <w:rPr>
           <w:rFonts w:ascii="Times New Roman" w:hAnsi="Times New Roman" w:cs="Times New Roman"/>
@@ -1966,6 +2077,12 @@
               </w:rPr>
               <w:t>User rotates smartphone camera</w:t>
             </w:r>
+            <w:r>
+              <w:rPr>
+                <w:rFonts w:ascii="Times New Roman" w:hAnsi="Times New Roman" w:cs="Times New Roman"/>
+              </w:rPr>
+              <w:t xml:space="preserve"> to the left</w:t>
+            </w:r>
           </w:p>
         </w:tc>
         <w:tc>
@@ -2043,6 +2160,12 @@
                 <w:rFonts w:ascii="Times New Roman" w:hAnsi="Times New Roman" w:cs="Times New Roman"/>
               </w:rPr>
               <w:t>User rotates smartphone camera</w:t>
+            </w:r>
+            <w:r>
+              <w:rPr>
+                <w:rFonts w:ascii="Times New Roman" w:hAnsi="Times New Roman" w:cs="Times New Roman"/>
+              </w:rPr>
+              <w:t xml:space="preserve"> to the right</w:t>
             </w:r>
           </w:p>
         </w:tc>
@@ -2250,7 +2373,14 @@
               <w:rPr>
                 <w:rFonts w:ascii="Times New Roman" w:hAnsi="Times New Roman" w:cs="Times New Roman"/>
               </w:rPr>
-              <w:t>Enemy health variable is updated. Check run to see if health = 0, if this is true, GUI is updated to remove enemy sprite. Score is updated.</w:t>
+              <w:t xml:space="preserve">Enemy health variable is updated. Check run to see if health = 0, if this is </w:t>
+            </w:r>
+            <w:r>
+              <w:rPr>
+                <w:rFonts w:ascii="Times New Roman" w:hAnsi="Times New Roman" w:cs="Times New Roman"/>
+              </w:rPr>
+              <w:lastRenderedPageBreak/>
+              <w:t>true, GUI is updated to remove enemy sprite. Score is updated.</w:t>
             </w:r>
           </w:p>
         </w:tc>
@@ -2346,14 +2476,7 @@
               <w:rPr>
                 <w:rFonts w:ascii="Times New Roman" w:hAnsi="Times New Roman" w:cs="Times New Roman"/>
               </w:rPr>
-              <w:t xml:space="preserve">User taps “Play” on </w:t>
-            </w:r>
-            <w:r>
-              <w:rPr>
-                <w:rFonts w:ascii="Times New Roman" w:hAnsi="Times New Roman" w:cs="Times New Roman"/>
-              </w:rPr>
-              <w:lastRenderedPageBreak/>
-              <w:t>the main menu</w:t>
+              <w:t>User taps “Play” on the main menu</w:t>
             </w:r>
           </w:p>
         </w:tc>
@@ -2373,15 +2496,7 @@
               <w:rPr>
                 <w:rFonts w:ascii="Times New Roman" w:hAnsi="Times New Roman" w:cs="Times New Roman"/>
               </w:rPr>
-              <w:lastRenderedPageBreak/>
-              <w:t xml:space="preserve">Heads up display </w:t>
-            </w:r>
-            <w:r>
-              <w:rPr>
-                <w:rFonts w:ascii="Times New Roman" w:hAnsi="Times New Roman" w:cs="Times New Roman"/>
-              </w:rPr>
-              <w:lastRenderedPageBreak/>
-              <w:t>appears and screen begins to populate with enemies</w:t>
+              <w:t>Heads up display appears and screen begins to populate with enemies</w:t>
             </w:r>
           </w:p>
         </w:tc>
@@ -2401,15 +2516,7 @@
               <w:rPr>
                 <w:rFonts w:ascii="Times New Roman" w:hAnsi="Times New Roman" w:cs="Times New Roman"/>
               </w:rPr>
-              <w:lastRenderedPageBreak/>
-              <w:t xml:space="preserve">A new instance of </w:t>
-            </w:r>
-            <w:r>
-              <w:rPr>
-                <w:rFonts w:ascii="Times New Roman" w:hAnsi="Times New Roman" w:cs="Times New Roman"/>
-              </w:rPr>
-              <w:lastRenderedPageBreak/>
-              <w:t>the game is created</w:t>
+              <w:t>A new instance of the game is created</w:t>
             </w:r>
           </w:p>
         </w:tc>
@@ -2431,7 +2538,6 @@
               <w:rPr>
                 <w:rFonts w:ascii="Times New Roman" w:hAnsi="Times New Roman" w:cs="Times New Roman"/>
               </w:rPr>
-              <w:lastRenderedPageBreak/>
               <w:t>“Customize” Selected</w:t>
             </w:r>
           </w:p>
@@ -2602,7 +2708,19 @@
         <w:rPr>
           <w:rFonts w:ascii="Times New Roman" w:hAnsi="Times New Roman" w:cs="Times New Roman"/>
         </w:rPr>
-        <w:t xml:space="preserve"> User rotates the camera of their smartphone. GUI updates to show enemies existing in that direction.</w:t>
+        <w:t xml:space="preserve"> User rotates the camera of their smartphone</w:t>
+      </w:r>
+      <w:r>
+        <w:rPr>
+          <w:rFonts w:ascii="Times New Roman" w:hAnsi="Times New Roman" w:cs="Times New Roman"/>
+        </w:rPr>
+        <w:t xml:space="preserve"> either right or left</w:t>
+      </w:r>
+      <w:r>
+        <w:rPr>
+          <w:rFonts w:ascii="Times New Roman" w:hAnsi="Times New Roman" w:cs="Times New Roman"/>
+        </w:rPr>
+        <w:t>. GUI updates to show enemies existing in that direction.</w:t>
       </w:r>
     </w:p>
     <w:p>
@@ -2843,6 +2961,7 @@
         <w:rPr>
           <w:rFonts w:ascii="Times New Roman" w:hAnsi="Times New Roman" w:cs="Times New Roman"/>
         </w:rPr>
+        <w:lastRenderedPageBreak/>
         <w:t>Our application will require a graphical user interface utilized to customize the gaming experience, insatiate the game, and play the game.</w:t>
       </w:r>
       <w:r>
@@ -2903,7 +3022,6 @@
         <w:rPr>
           <w:rFonts w:ascii="Times New Roman" w:hAnsi="Times New Roman" w:cs="Times New Roman"/>
         </w:rPr>
-        <w:lastRenderedPageBreak/>
         <w:t>Conflicts: None.</w:t>
       </w:r>
     </w:p>
@@ -3384,6 +3502,7 @@
         <w:rPr>
           <w:rFonts w:ascii="Times New Roman" w:hAnsi="Times New Roman" w:cs="Times New Roman"/>
         </w:rPr>
+        <w:lastRenderedPageBreak/>
         <w:t>Statement: The application will provide customization options to the user’s augmented reality experience.</w:t>
       </w:r>
     </w:p>
@@ -3444,7 +3563,1065 @@
         <w:rPr>
           <w:rFonts w:ascii="Times New Roman" w:hAnsi="Times New Roman" w:cs="Times New Roman"/>
         </w:rPr>
+        <w:t>Conflicts: None.</w:t>
+      </w:r>
+    </w:p>
+    <w:p>
+      <w:pPr>
+        <w:pStyle w:val="ListParagraph"/>
+        <w:numPr>
+          <w:ilvl w:val="0"/>
+          <w:numId w:val="19"/>
+        </w:numPr>
+        <w:rPr>
+          <w:rFonts w:ascii="Times New Roman" w:hAnsi="Times New Roman" w:cs="Times New Roman"/>
+        </w:rPr>
+      </w:pPr>
+      <w:r>
+        <w:rPr>
+          <w:rFonts w:ascii="Times New Roman" w:hAnsi="Times New Roman" w:cs="Times New Roman"/>
+        </w:rPr>
+        <w:t>Supporting Materials: None.</w:t>
+      </w:r>
+    </w:p>
+    <w:p>
+      <w:pPr>
+        <w:pStyle w:val="ListParagraph"/>
+        <w:numPr>
+          <w:ilvl w:val="0"/>
+          <w:numId w:val="19"/>
+        </w:numPr>
+        <w:rPr>
+          <w:rFonts w:ascii="Times New Roman" w:hAnsi="Times New Roman" w:cs="Times New Roman"/>
+        </w:rPr>
+      </w:pPr>
+      <w:r>
+        <w:rPr>
+          <w:rFonts w:ascii="Times New Roman" w:hAnsi="Times New Roman" w:cs="Times New Roman"/>
+        </w:rPr>
+        <w:t>Evaluation Method: Each customization option will be played to assure there is no miscommunication between the Customize Menu and the game environment GUI</w:t>
+      </w:r>
+    </w:p>
+    <w:p>
+      <w:pPr>
+        <w:pStyle w:val="ListParagraph"/>
+        <w:numPr>
+          <w:ilvl w:val="0"/>
+          <w:numId w:val="19"/>
+        </w:numPr>
+        <w:rPr>
+          <w:rFonts w:ascii="Times New Roman" w:hAnsi="Times New Roman" w:cs="Times New Roman"/>
+        </w:rPr>
+      </w:pPr>
+      <w:r>
+        <w:rPr>
+          <w:rFonts w:ascii="Times New Roman" w:hAnsi="Times New Roman" w:cs="Times New Roman"/>
+        </w:rPr>
+        <w:t xml:space="preserve">Revision History: </w:t>
+      </w:r>
+      <w:r>
+        <w:rPr>
+          <w:rFonts w:ascii="Times New Roman" w:hAnsi="Times New Roman" w:cs="Times New Roman"/>
+          <w:highlight w:val="cyan"/>
+        </w:rPr>
+        <w:t>Currently N/A</w:t>
+      </w:r>
+    </w:p>
+    <w:p>
+      <w:pPr>
+        <w:rPr>
+          <w:rFonts w:ascii="Times New Roman" w:hAnsi="Times New Roman" w:cs="Times New Roman"/>
+        </w:rPr>
+      </w:pPr>
+    </w:p>
+    <w:p>
+      <w:pPr>
+        <w:rPr>
+          <w:rFonts w:ascii="Times New Roman" w:hAnsi="Times New Roman" w:cs="Times New Roman"/>
+          <w:b/>
+        </w:rPr>
+      </w:pPr>
+      <w:r>
+        <w:rPr>
+          <w:rFonts w:ascii="Times New Roman" w:hAnsi="Times New Roman" w:cs="Times New Roman"/>
+          <w:b/>
+        </w:rPr>
+        <w:t>Interface Requirements</w:t>
+      </w:r>
+    </w:p>
+    <w:p>
+      <w:pPr>
+        <w:rPr>
+          <w:rFonts w:ascii="Times New Roman" w:hAnsi="Times New Roman" w:cs="Times New Roman"/>
+          <w:b/>
+        </w:rPr>
+      </w:pPr>
+    </w:p>
+    <w:p>
+      <w:pPr>
+        <w:pStyle w:val="ListParagraph"/>
+        <w:numPr>
+          <w:ilvl w:val="0"/>
+          <w:numId w:val="20"/>
+        </w:numPr>
+        <w:rPr>
+          <w:rFonts w:ascii="Times New Roman" w:hAnsi="Times New Roman" w:cs="Times New Roman"/>
+        </w:rPr>
+      </w:pPr>
+      <w:r>
+        <w:rPr>
+          <w:rFonts w:ascii="Times New Roman" w:hAnsi="Times New Roman" w:cs="Times New Roman"/>
+        </w:rPr>
+        <w:t>Responsive Play</w:t>
+      </w:r>
+    </w:p>
+    <w:p>
+      <w:pPr>
+        <w:pStyle w:val="ListParagraph"/>
+        <w:numPr>
+          <w:ilvl w:val="0"/>
+          <w:numId w:val="21"/>
+        </w:numPr>
+        <w:rPr>
+          <w:rFonts w:ascii="Times New Roman" w:hAnsi="Times New Roman" w:cs="Times New Roman"/>
+        </w:rPr>
+      </w:pPr>
+      <w:r>
+        <w:rPr>
+          <w:rFonts w:ascii="Times New Roman" w:hAnsi="Times New Roman" w:cs="Times New Roman"/>
+        </w:rPr>
+        <w:t>Statement: The game environment must update each time the user triggers a fire action by tapping on their screen.</w:t>
+      </w:r>
+    </w:p>
+    <w:p>
+      <w:pPr>
+        <w:pStyle w:val="ListParagraph"/>
+        <w:numPr>
+          <w:ilvl w:val="0"/>
+          <w:numId w:val="21"/>
+        </w:numPr>
+        <w:rPr>
+          <w:rFonts w:ascii="Times New Roman" w:hAnsi="Times New Roman" w:cs="Times New Roman"/>
+        </w:rPr>
+      </w:pPr>
+      <w:r>
+        <w:rPr>
+          <w:rFonts w:ascii="Times New Roman" w:hAnsi="Times New Roman" w:cs="Times New Roman"/>
+        </w:rPr>
+        <w:t xml:space="preserve">Source: </w:t>
+      </w:r>
+      <w:r>
+        <w:rPr>
+          <w:rFonts w:ascii="Times New Roman" w:hAnsi="Times New Roman" w:cs="Times New Roman"/>
+          <w:highlight w:val="yellow"/>
+        </w:rPr>
+        <w:t>?</w:t>
+      </w:r>
+    </w:p>
+    <w:p>
+      <w:pPr>
+        <w:pStyle w:val="ListParagraph"/>
+        <w:numPr>
+          <w:ilvl w:val="0"/>
+          <w:numId w:val="21"/>
+        </w:numPr>
+        <w:rPr>
+          <w:rFonts w:ascii="Times New Roman" w:hAnsi="Times New Roman" w:cs="Times New Roman"/>
+        </w:rPr>
+      </w:pPr>
+      <w:r>
+        <w:rPr>
+          <w:rFonts w:ascii="Times New Roman" w:hAnsi="Times New Roman" w:cs="Times New Roman"/>
+        </w:rPr>
+        <w:t>Dependency: Game Environment</w:t>
+      </w:r>
+    </w:p>
+    <w:p>
+      <w:pPr>
+        <w:pStyle w:val="ListParagraph"/>
+        <w:numPr>
+          <w:ilvl w:val="0"/>
+          <w:numId w:val="21"/>
+        </w:numPr>
+        <w:rPr>
+          <w:rFonts w:ascii="Times New Roman" w:hAnsi="Times New Roman" w:cs="Times New Roman"/>
+        </w:rPr>
+      </w:pPr>
+      <w:r>
+        <w:rPr>
+          <w:rFonts w:ascii="Times New Roman" w:hAnsi="Times New Roman" w:cs="Times New Roman"/>
+        </w:rPr>
+        <w:t>Conflicts: None.</w:t>
+      </w:r>
+    </w:p>
+    <w:p>
+      <w:pPr>
+        <w:pStyle w:val="ListParagraph"/>
+        <w:numPr>
+          <w:ilvl w:val="0"/>
+          <w:numId w:val="21"/>
+        </w:numPr>
+        <w:rPr>
+          <w:rFonts w:ascii="Times New Roman" w:hAnsi="Times New Roman" w:cs="Times New Roman"/>
+        </w:rPr>
+      </w:pPr>
+      <w:r>
+        <w:rPr>
+          <w:rFonts w:ascii="Times New Roman" w:hAnsi="Times New Roman" w:cs="Times New Roman"/>
+        </w:rPr>
+        <w:t>Supporting Materials: None.</w:t>
+      </w:r>
+    </w:p>
+    <w:p>
+      <w:pPr>
+        <w:pStyle w:val="ListParagraph"/>
+        <w:numPr>
+          <w:ilvl w:val="0"/>
+          <w:numId w:val="21"/>
+        </w:numPr>
+        <w:rPr>
+          <w:rFonts w:ascii="Times New Roman" w:hAnsi="Times New Roman" w:cs="Times New Roman"/>
+        </w:rPr>
+      </w:pPr>
+      <w:r>
+        <w:rPr>
+          <w:rFonts w:ascii="Times New Roman" w:hAnsi="Times New Roman" w:cs="Times New Roman"/>
+        </w:rPr>
+        <w:t>Evaluation Method: Test to ensure hits register in gameplay. Test to ensure misses do not affect enemy health and produce a miss indicator.</w:t>
+      </w:r>
+    </w:p>
+    <w:p>
+      <w:pPr>
+        <w:pStyle w:val="ListParagraph"/>
+        <w:numPr>
+          <w:ilvl w:val="0"/>
+          <w:numId w:val="21"/>
+        </w:numPr>
+        <w:rPr>
+          <w:rFonts w:ascii="Times New Roman" w:hAnsi="Times New Roman" w:cs="Times New Roman"/>
+        </w:rPr>
+      </w:pPr>
+      <w:r>
+        <w:rPr>
+          <w:rFonts w:ascii="Times New Roman" w:hAnsi="Times New Roman" w:cs="Times New Roman"/>
+        </w:rPr>
+        <w:t xml:space="preserve">Revision History: </w:t>
+      </w:r>
+      <w:r>
+        <w:rPr>
+          <w:rFonts w:ascii="Times New Roman" w:hAnsi="Times New Roman" w:cs="Times New Roman"/>
+          <w:highlight w:val="cyan"/>
+        </w:rPr>
+        <w:t>Currently N/A</w:t>
+      </w:r>
+    </w:p>
+    <w:p>
+      <w:pPr>
+        <w:rPr>
+          <w:rFonts w:ascii="Times New Roman" w:hAnsi="Times New Roman" w:cs="Times New Roman"/>
+        </w:rPr>
+      </w:pPr>
+    </w:p>
+    <w:p>
+      <w:pPr>
+        <w:pStyle w:val="ListParagraph"/>
+        <w:numPr>
+          <w:ilvl w:val="0"/>
+          <w:numId w:val="20"/>
+        </w:numPr>
+        <w:rPr>
+          <w:rFonts w:ascii="Times New Roman" w:hAnsi="Times New Roman" w:cs="Times New Roman"/>
+        </w:rPr>
+      </w:pPr>
+      <w:r>
+        <w:rPr>
+          <w:rFonts w:ascii="Times New Roman" w:hAnsi="Times New Roman" w:cs="Times New Roman"/>
+        </w:rPr>
+        <w:t>Responsive Environment</w:t>
+      </w:r>
+    </w:p>
+    <w:p>
+      <w:pPr>
+        <w:pStyle w:val="ListParagraph"/>
+        <w:numPr>
+          <w:ilvl w:val="0"/>
+          <w:numId w:val="22"/>
+        </w:numPr>
+        <w:rPr>
+          <w:rFonts w:ascii="Times New Roman" w:hAnsi="Times New Roman" w:cs="Times New Roman"/>
+        </w:rPr>
+      </w:pPr>
+      <w:r>
+        <w:rPr>
+          <w:rFonts w:ascii="Times New Roman" w:hAnsi="Times New Roman" w:cs="Times New Roman"/>
+        </w:rPr>
+        <w:t>Statement: Enemies must remain in active play even when the user rotates their camera so that they appear off screen. On screen enemies must shift position relative to user when user rotates camera.</w:t>
+      </w:r>
+    </w:p>
+    <w:p>
+      <w:pPr>
+        <w:pStyle w:val="ListParagraph"/>
+        <w:numPr>
+          <w:ilvl w:val="0"/>
+          <w:numId w:val="22"/>
+        </w:numPr>
+        <w:rPr>
+          <w:rFonts w:ascii="Times New Roman" w:hAnsi="Times New Roman" w:cs="Times New Roman"/>
+        </w:rPr>
+      </w:pPr>
+      <w:r>
+        <w:rPr>
+          <w:rFonts w:ascii="Times New Roman" w:hAnsi="Times New Roman" w:cs="Times New Roman"/>
+        </w:rPr>
+        <w:t xml:space="preserve">Source: </w:t>
+      </w:r>
+      <w:r>
+        <w:rPr>
+          <w:rFonts w:ascii="Times New Roman" w:hAnsi="Times New Roman" w:cs="Times New Roman"/>
+          <w:highlight w:val="yellow"/>
+        </w:rPr>
+        <w:t>?</w:t>
+      </w:r>
+    </w:p>
+    <w:p>
+      <w:pPr>
+        <w:pStyle w:val="ListParagraph"/>
+        <w:numPr>
+          <w:ilvl w:val="0"/>
+          <w:numId w:val="22"/>
+        </w:numPr>
+        <w:rPr>
+          <w:rFonts w:ascii="Times New Roman" w:hAnsi="Times New Roman" w:cs="Times New Roman"/>
+        </w:rPr>
+      </w:pPr>
+      <w:r>
+        <w:rPr>
+          <w:rFonts w:ascii="Times New Roman" w:hAnsi="Times New Roman" w:cs="Times New Roman"/>
+        </w:rPr>
+        <w:t>Dependency: Game Enviroment</w:t>
+      </w:r>
+    </w:p>
+    <w:p>
+      <w:pPr>
+        <w:pStyle w:val="ListParagraph"/>
+        <w:numPr>
+          <w:ilvl w:val="0"/>
+          <w:numId w:val="22"/>
+        </w:numPr>
+        <w:rPr>
+          <w:rFonts w:ascii="Times New Roman" w:hAnsi="Times New Roman" w:cs="Times New Roman"/>
+        </w:rPr>
+      </w:pPr>
+      <w:r>
+        <w:rPr>
+          <w:rFonts w:ascii="Times New Roman" w:hAnsi="Times New Roman" w:cs="Times New Roman"/>
+        </w:rPr>
+        <w:t>Conflicts: None.</w:t>
+      </w:r>
+    </w:p>
+    <w:p>
+      <w:pPr>
+        <w:pStyle w:val="ListParagraph"/>
+        <w:numPr>
+          <w:ilvl w:val="0"/>
+          <w:numId w:val="22"/>
+        </w:numPr>
+        <w:rPr>
+          <w:rFonts w:ascii="Times New Roman" w:hAnsi="Times New Roman" w:cs="Times New Roman"/>
+        </w:rPr>
+      </w:pPr>
+      <w:r>
+        <w:rPr>
+          <w:rFonts w:ascii="Times New Roman" w:hAnsi="Times New Roman" w:cs="Times New Roman"/>
+        </w:rPr>
+        <w:t>Supporting Materials: None.</w:t>
+      </w:r>
+    </w:p>
+    <w:p>
+      <w:pPr>
+        <w:pStyle w:val="ListParagraph"/>
+        <w:numPr>
+          <w:ilvl w:val="0"/>
+          <w:numId w:val="22"/>
+        </w:numPr>
+        <w:rPr>
+          <w:rFonts w:ascii="Times New Roman" w:hAnsi="Times New Roman" w:cs="Times New Roman"/>
+        </w:rPr>
+      </w:pPr>
+      <w:r>
+        <w:rPr>
+          <w:rFonts w:ascii="Times New Roman" w:hAnsi="Times New Roman" w:cs="Times New Roman"/>
+        </w:rPr>
+        <w:t>Evaluation Method: Responsiveness of environment will be tested during test play phase.</w:t>
+      </w:r>
+    </w:p>
+    <w:p>
+      <w:pPr>
+        <w:pStyle w:val="ListParagraph"/>
+        <w:numPr>
+          <w:ilvl w:val="0"/>
+          <w:numId w:val="22"/>
+        </w:numPr>
+        <w:rPr>
+          <w:rFonts w:ascii="Times New Roman" w:hAnsi="Times New Roman" w:cs="Times New Roman"/>
+        </w:rPr>
+      </w:pPr>
+      <w:r>
+        <w:rPr>
+          <w:rFonts w:ascii="Times New Roman" w:hAnsi="Times New Roman" w:cs="Times New Roman"/>
+        </w:rPr>
+        <w:t xml:space="preserve">Revision History: </w:t>
+      </w:r>
+      <w:r>
+        <w:rPr>
+          <w:rFonts w:ascii="Times New Roman" w:hAnsi="Times New Roman" w:cs="Times New Roman"/>
+          <w:highlight w:val="cyan"/>
+        </w:rPr>
+        <w:t>Currently N/A</w:t>
+      </w:r>
+    </w:p>
+    <w:p>
+      <w:pPr>
+        <w:rPr>
+          <w:rFonts w:ascii="Times New Roman" w:hAnsi="Times New Roman" w:cs="Times New Roman"/>
+        </w:rPr>
+      </w:pPr>
+    </w:p>
+    <w:p>
+      <w:pPr>
+        <w:spacing w:line="360" w:lineRule="auto"/>
+        <w:rPr>
+          <w:rFonts w:ascii="Times New Roman" w:hAnsi="Times New Roman" w:cs="Times New Roman"/>
+          <w:b/>
+        </w:rPr>
+      </w:pPr>
+      <w:r>
+        <w:rPr>
+          <w:rFonts w:ascii="Times New Roman" w:hAnsi="Times New Roman" w:cs="Times New Roman"/>
+          <w:b/>
+        </w:rPr>
+        <w:t>Physical Environment Requirements</w:t>
+      </w:r>
+    </w:p>
+    <w:p>
+      <w:pPr>
+        <w:pStyle w:val="ListParagraph"/>
+        <w:numPr>
+          <w:ilvl w:val="0"/>
+          <w:numId w:val="23"/>
+        </w:numPr>
+        <w:rPr>
+          <w:rFonts w:ascii="Times New Roman" w:hAnsi="Times New Roman" w:cs="Times New Roman"/>
+        </w:rPr>
+      </w:pPr>
+      <w:r>
+        <w:rPr>
+          <w:rFonts w:ascii="Times New Roman" w:hAnsi="Times New Roman" w:cs="Times New Roman"/>
+        </w:rPr>
+        <w:t>Hardware</w:t>
+      </w:r>
+    </w:p>
+    <w:p>
+      <w:pPr>
+        <w:pStyle w:val="ListParagraph"/>
+        <w:numPr>
+          <w:ilvl w:val="0"/>
+          <w:numId w:val="24"/>
+        </w:numPr>
+        <w:rPr>
+          <w:rFonts w:ascii="Times New Roman" w:hAnsi="Times New Roman" w:cs="Times New Roman"/>
+        </w:rPr>
+      </w:pPr>
+      <w:r>
+        <w:rPr>
+          <w:rFonts w:ascii="Times New Roman" w:hAnsi="Times New Roman" w:cs="Times New Roman"/>
+        </w:rPr>
+        <w:t>Statement: User must have an Android smartphone in order to play.</w:t>
+      </w:r>
+    </w:p>
+    <w:p>
+      <w:pPr>
+        <w:pStyle w:val="ListParagraph"/>
+        <w:numPr>
+          <w:ilvl w:val="0"/>
+          <w:numId w:val="24"/>
+        </w:numPr>
+        <w:rPr>
+          <w:rFonts w:ascii="Times New Roman" w:hAnsi="Times New Roman" w:cs="Times New Roman"/>
+        </w:rPr>
+      </w:pPr>
+      <w:r>
+        <w:rPr>
+          <w:rFonts w:ascii="Times New Roman" w:hAnsi="Times New Roman" w:cs="Times New Roman"/>
+        </w:rPr>
+        <w:t>Source: Concept of Operations</w:t>
+      </w:r>
+      <w:r>
+        <w:rPr>
+          <w:rFonts w:ascii="Times New Roman" w:hAnsi="Times New Roman" w:cs="Times New Roman"/>
+        </w:rPr>
+        <w:t>.</w:t>
+      </w:r>
+    </w:p>
+    <w:p>
+      <w:pPr>
+        <w:pStyle w:val="ListParagraph"/>
+        <w:numPr>
+          <w:ilvl w:val="0"/>
+          <w:numId w:val="24"/>
+        </w:numPr>
+        <w:rPr>
+          <w:rFonts w:ascii="Times New Roman" w:hAnsi="Times New Roman" w:cs="Times New Roman"/>
+        </w:rPr>
+      </w:pPr>
+      <w:r>
+        <w:rPr>
+          <w:rFonts w:ascii="Times New Roman" w:hAnsi="Times New Roman" w:cs="Times New Roman"/>
+        </w:rPr>
+        <w:t>Dependency: None.</w:t>
+      </w:r>
+    </w:p>
+    <w:p>
+      <w:pPr>
+        <w:pStyle w:val="ListParagraph"/>
+        <w:numPr>
+          <w:ilvl w:val="0"/>
+          <w:numId w:val="24"/>
+        </w:numPr>
+        <w:rPr>
+          <w:rFonts w:ascii="Times New Roman" w:hAnsi="Times New Roman" w:cs="Times New Roman"/>
+        </w:rPr>
+      </w:pPr>
+      <w:r>
+        <w:rPr>
+          <w:rFonts w:ascii="Times New Roman" w:hAnsi="Times New Roman" w:cs="Times New Roman"/>
+        </w:rPr>
         <w:lastRenderedPageBreak/>
+        <w:t>Conflicts: Unable to reach users who do not own smartphones.</w:t>
+      </w:r>
+    </w:p>
+    <w:p>
+      <w:pPr>
+        <w:pStyle w:val="ListParagraph"/>
+        <w:numPr>
+          <w:ilvl w:val="0"/>
+          <w:numId w:val="24"/>
+        </w:numPr>
+        <w:rPr>
+          <w:rFonts w:ascii="Times New Roman" w:hAnsi="Times New Roman" w:cs="Times New Roman"/>
+        </w:rPr>
+      </w:pPr>
+      <w:r>
+        <w:rPr>
+          <w:rFonts w:ascii="Times New Roman" w:hAnsi="Times New Roman" w:cs="Times New Roman"/>
+        </w:rPr>
+        <w:t>Supporting Materials: None.</w:t>
+      </w:r>
+    </w:p>
+    <w:p>
+      <w:pPr>
+        <w:pStyle w:val="ListParagraph"/>
+        <w:numPr>
+          <w:ilvl w:val="0"/>
+          <w:numId w:val="24"/>
+        </w:numPr>
+        <w:rPr>
+          <w:rFonts w:ascii="Times New Roman" w:hAnsi="Times New Roman" w:cs="Times New Roman"/>
+        </w:rPr>
+      </w:pPr>
+      <w:r>
+        <w:rPr>
+          <w:rFonts w:ascii="Times New Roman" w:hAnsi="Times New Roman" w:cs="Times New Roman"/>
+        </w:rPr>
+        <w:t>Evaluation Method: None.</w:t>
+      </w:r>
+    </w:p>
+    <w:p>
+      <w:pPr>
+        <w:pStyle w:val="ListParagraph"/>
+        <w:numPr>
+          <w:ilvl w:val="0"/>
+          <w:numId w:val="24"/>
+        </w:numPr>
+        <w:rPr>
+          <w:rFonts w:ascii="Times New Roman" w:hAnsi="Times New Roman" w:cs="Times New Roman"/>
+        </w:rPr>
+      </w:pPr>
+      <w:r>
+        <w:rPr>
+          <w:rFonts w:ascii="Times New Roman" w:hAnsi="Times New Roman" w:cs="Times New Roman"/>
+        </w:rPr>
+        <w:t>Revision History: None.</w:t>
+      </w:r>
+    </w:p>
+    <w:p>
+      <w:pPr>
+        <w:rPr>
+          <w:rFonts w:ascii="Times New Roman" w:hAnsi="Times New Roman" w:cs="Times New Roman"/>
+        </w:rPr>
+      </w:pPr>
+    </w:p>
+    <w:p>
+      <w:pPr>
+        <w:rPr>
+          <w:rFonts w:ascii="Times New Roman" w:hAnsi="Times New Roman" w:cs="Times New Roman"/>
+        </w:rPr>
+      </w:pPr>
+    </w:p>
+    <w:p>
+      <w:pPr>
+        <w:rPr>
+          <w:rFonts w:ascii="Times New Roman" w:hAnsi="Times New Roman" w:cs="Times New Roman"/>
+        </w:rPr>
+      </w:pPr>
+    </w:p>
+    <w:p>
+      <w:pPr>
+        <w:pStyle w:val="ListParagraph"/>
+        <w:numPr>
+          <w:ilvl w:val="0"/>
+          <w:numId w:val="23"/>
+        </w:numPr>
+        <w:rPr>
+          <w:rFonts w:ascii="Times New Roman" w:hAnsi="Times New Roman" w:cs="Times New Roman"/>
+        </w:rPr>
+      </w:pPr>
+      <w:r>
+        <w:rPr>
+          <w:rFonts w:ascii="Times New Roman" w:hAnsi="Times New Roman" w:cs="Times New Roman"/>
+        </w:rPr>
+        <w:t>Appropriate Gaming Environment</w:t>
+      </w:r>
+    </w:p>
+    <w:p>
+      <w:pPr>
+        <w:pStyle w:val="ListParagraph"/>
+        <w:numPr>
+          <w:ilvl w:val="0"/>
+          <w:numId w:val="25"/>
+        </w:numPr>
+        <w:rPr>
+          <w:rFonts w:ascii="Times New Roman" w:hAnsi="Times New Roman" w:cs="Times New Roman"/>
+        </w:rPr>
+      </w:pPr>
+      <w:r>
+        <w:rPr>
+          <w:rFonts w:ascii="Times New Roman" w:hAnsi="Times New Roman" w:cs="Times New Roman"/>
+        </w:rPr>
+        <w:t>Statement: User must be in an appropriate gaming environment in order to use application.</w:t>
+      </w:r>
+    </w:p>
+    <w:p>
+      <w:pPr>
+        <w:pStyle w:val="ListParagraph"/>
+        <w:numPr>
+          <w:ilvl w:val="0"/>
+          <w:numId w:val="25"/>
+        </w:numPr>
+        <w:rPr>
+          <w:rFonts w:ascii="Times New Roman" w:hAnsi="Times New Roman" w:cs="Times New Roman"/>
+        </w:rPr>
+      </w:pPr>
+      <w:r>
+        <w:rPr>
+          <w:rFonts w:ascii="Times New Roman" w:hAnsi="Times New Roman" w:cs="Times New Roman"/>
+        </w:rPr>
+        <w:t>Source: Assumptions</w:t>
+      </w:r>
+    </w:p>
+    <w:p>
+      <w:pPr>
+        <w:pStyle w:val="ListParagraph"/>
+        <w:numPr>
+          <w:ilvl w:val="0"/>
+          <w:numId w:val="25"/>
+        </w:numPr>
+        <w:rPr>
+          <w:rFonts w:ascii="Times New Roman" w:hAnsi="Times New Roman" w:cs="Times New Roman"/>
+        </w:rPr>
+      </w:pPr>
+      <w:r>
+        <w:rPr>
+          <w:rFonts w:ascii="Times New Roman" w:hAnsi="Times New Roman" w:cs="Times New Roman"/>
+        </w:rPr>
+        <w:t>Dependency: User’s physical location.</w:t>
+      </w:r>
+    </w:p>
+    <w:p>
+      <w:pPr>
+        <w:pStyle w:val="ListParagraph"/>
+        <w:numPr>
+          <w:ilvl w:val="0"/>
+          <w:numId w:val="25"/>
+        </w:numPr>
+        <w:rPr>
+          <w:rFonts w:ascii="Times New Roman" w:hAnsi="Times New Roman" w:cs="Times New Roman"/>
+        </w:rPr>
+      </w:pPr>
+      <w:r>
+        <w:rPr>
+          <w:rFonts w:ascii="Times New Roman" w:hAnsi="Times New Roman" w:cs="Times New Roman"/>
+        </w:rPr>
+        <w:t>Conflicts: User will have limited available settings to use application.</w:t>
+      </w:r>
+    </w:p>
+    <w:p>
+      <w:pPr>
+        <w:pStyle w:val="ListParagraph"/>
+        <w:numPr>
+          <w:ilvl w:val="0"/>
+          <w:numId w:val="25"/>
+        </w:numPr>
+        <w:rPr>
+          <w:rFonts w:ascii="Times New Roman" w:hAnsi="Times New Roman" w:cs="Times New Roman"/>
+        </w:rPr>
+      </w:pPr>
+      <w:r>
+        <w:rPr>
+          <w:rFonts w:ascii="Times New Roman" w:hAnsi="Times New Roman" w:cs="Times New Roman"/>
+        </w:rPr>
+        <w:t>Supporting Materials: None.</w:t>
+      </w:r>
+    </w:p>
+    <w:p>
+      <w:pPr>
+        <w:pStyle w:val="ListParagraph"/>
+        <w:numPr>
+          <w:ilvl w:val="0"/>
+          <w:numId w:val="25"/>
+        </w:numPr>
+        <w:rPr>
+          <w:rFonts w:ascii="Times New Roman" w:hAnsi="Times New Roman" w:cs="Times New Roman"/>
+        </w:rPr>
+      </w:pPr>
+      <w:r>
+        <w:rPr>
+          <w:rFonts w:ascii="Times New Roman" w:hAnsi="Times New Roman" w:cs="Times New Roman"/>
+        </w:rPr>
+        <w:t>Evaluation Method: None</w:t>
+      </w:r>
+      <w:r>
+        <w:rPr>
+          <w:rFonts w:ascii="Times New Roman" w:hAnsi="Times New Roman" w:cs="Times New Roman"/>
+        </w:rPr>
+        <w:t>.</w:t>
+      </w:r>
+    </w:p>
+    <w:p>
+      <w:pPr>
+        <w:pStyle w:val="ListParagraph"/>
+        <w:numPr>
+          <w:ilvl w:val="0"/>
+          <w:numId w:val="25"/>
+        </w:numPr>
+        <w:rPr>
+          <w:rFonts w:ascii="Times New Roman" w:hAnsi="Times New Roman" w:cs="Times New Roman"/>
+        </w:rPr>
+      </w:pPr>
+      <w:r>
+        <w:rPr>
+          <w:rFonts w:ascii="Times New Roman" w:hAnsi="Times New Roman" w:cs="Times New Roman"/>
+        </w:rPr>
+        <w:t>Revision History: None.</w:t>
+      </w:r>
+    </w:p>
+    <w:p>
+      <w:pPr>
+        <w:rPr>
+          <w:rFonts w:ascii="Times New Roman" w:hAnsi="Times New Roman" w:cs="Times New Roman"/>
+        </w:rPr>
+      </w:pPr>
+    </w:p>
+    <w:p>
+      <w:pPr>
+        <w:rPr>
+          <w:rFonts w:ascii="Times New Roman" w:hAnsi="Times New Roman" w:cs="Times New Roman"/>
+          <w:b/>
+        </w:rPr>
+      </w:pPr>
+      <w:r>
+        <w:rPr>
+          <w:rFonts w:ascii="Times New Roman" w:hAnsi="Times New Roman" w:cs="Times New Roman"/>
+          <w:b/>
+        </w:rPr>
+        <w:t>Users and Human Factor Requirements</w:t>
+      </w:r>
+    </w:p>
+    <w:p>
+      <w:pPr>
+        <w:rPr>
+          <w:rFonts w:ascii="Times New Roman" w:hAnsi="Times New Roman" w:cs="Times New Roman"/>
+          <w:b/>
+        </w:rPr>
+      </w:pPr>
+    </w:p>
+    <w:p>
+      <w:pPr>
+        <w:pStyle w:val="ListParagraph"/>
+        <w:numPr>
+          <w:ilvl w:val="0"/>
+          <w:numId w:val="26"/>
+        </w:numPr>
+        <w:rPr>
+          <w:rFonts w:ascii="Times New Roman" w:hAnsi="Times New Roman" w:cs="Times New Roman"/>
+        </w:rPr>
+      </w:pPr>
+      <w:r>
+        <w:rPr>
+          <w:rFonts w:ascii="Times New Roman" w:hAnsi="Times New Roman" w:cs="Times New Roman"/>
+        </w:rPr>
+        <w:t>Network Effect</w:t>
+      </w:r>
+    </w:p>
+    <w:p>
+      <w:pPr>
+        <w:pStyle w:val="ListParagraph"/>
+        <w:numPr>
+          <w:ilvl w:val="0"/>
+          <w:numId w:val="27"/>
+        </w:numPr>
+        <w:rPr>
+          <w:rFonts w:ascii="Times New Roman" w:hAnsi="Times New Roman" w:cs="Times New Roman"/>
+        </w:rPr>
+      </w:pPr>
+      <w:r>
+        <w:rPr>
+          <w:rFonts w:ascii="Times New Roman" w:hAnsi="Times New Roman" w:cs="Times New Roman"/>
+        </w:rPr>
+        <w:t>Statement: the user’s enjoyment of the application will increase a</w:t>
+      </w:r>
+      <w:r>
+        <w:rPr>
+          <w:rFonts w:ascii="Times New Roman" w:hAnsi="Times New Roman" w:cs="Times New Roman"/>
+        </w:rPr>
+        <w:t>nd decrease along with the number of total users.</w:t>
+      </w:r>
+    </w:p>
+    <w:p>
+      <w:pPr>
+        <w:pStyle w:val="ListParagraph"/>
+        <w:numPr>
+          <w:ilvl w:val="0"/>
+          <w:numId w:val="27"/>
+        </w:numPr>
+        <w:rPr>
+          <w:rFonts w:ascii="Times New Roman" w:hAnsi="Times New Roman" w:cs="Times New Roman"/>
+        </w:rPr>
+      </w:pPr>
+      <w:r>
+        <w:rPr>
+          <w:rFonts w:ascii="Times New Roman" w:hAnsi="Times New Roman" w:cs="Times New Roman"/>
+        </w:rPr>
+        <w:t>Source: Concept of Operations.</w:t>
+      </w:r>
+    </w:p>
+    <w:p>
+      <w:pPr>
+        <w:pStyle w:val="ListParagraph"/>
+        <w:numPr>
+          <w:ilvl w:val="0"/>
+          <w:numId w:val="27"/>
+        </w:numPr>
+        <w:rPr>
+          <w:rFonts w:ascii="Times New Roman" w:hAnsi="Times New Roman" w:cs="Times New Roman"/>
+        </w:rPr>
+      </w:pPr>
+      <w:r>
+        <w:rPr>
+          <w:rFonts w:ascii="Times New Roman" w:hAnsi="Times New Roman" w:cs="Times New Roman"/>
+        </w:rPr>
+        <w:t>Dependency: reception of the application by gaming community</w:t>
+      </w:r>
+    </w:p>
+    <w:p>
+      <w:pPr>
+        <w:pStyle w:val="ListParagraph"/>
+        <w:numPr>
+          <w:ilvl w:val="0"/>
+          <w:numId w:val="27"/>
+        </w:numPr>
+        <w:rPr>
+          <w:rFonts w:ascii="Times New Roman" w:hAnsi="Times New Roman" w:cs="Times New Roman"/>
+        </w:rPr>
+      </w:pPr>
+      <w:r>
+        <w:rPr>
+          <w:rFonts w:ascii="Times New Roman" w:hAnsi="Times New Roman" w:cs="Times New Roman"/>
+        </w:rPr>
+        <w:t>Conflicts: Competitive app users may be discouraged from using the application due to a lack of other users to challenge on the online scoreboard.</w:t>
+      </w:r>
+    </w:p>
+    <w:p>
+      <w:pPr>
+        <w:pStyle w:val="ListParagraph"/>
+        <w:numPr>
+          <w:ilvl w:val="0"/>
+          <w:numId w:val="27"/>
+        </w:numPr>
+        <w:rPr>
+          <w:rFonts w:ascii="Times New Roman" w:hAnsi="Times New Roman" w:cs="Times New Roman"/>
+        </w:rPr>
+      </w:pPr>
+      <w:r>
+        <w:rPr>
+          <w:rFonts w:ascii="Times New Roman" w:hAnsi="Times New Roman" w:cs="Times New Roman"/>
+        </w:rPr>
+        <w:t>Supporting Materials: None.</w:t>
+      </w:r>
+    </w:p>
+    <w:p>
+      <w:pPr>
+        <w:pStyle w:val="ListParagraph"/>
+        <w:numPr>
+          <w:ilvl w:val="0"/>
+          <w:numId w:val="27"/>
+        </w:numPr>
+        <w:rPr>
+          <w:rFonts w:ascii="Times New Roman" w:hAnsi="Times New Roman" w:cs="Times New Roman"/>
+        </w:rPr>
+      </w:pPr>
+      <w:r>
+        <w:rPr>
+          <w:rFonts w:ascii="Times New Roman" w:hAnsi="Times New Roman" w:cs="Times New Roman"/>
+        </w:rPr>
+        <w:t>Evaluation Method: None.</w:t>
+      </w:r>
+    </w:p>
+    <w:p>
+      <w:pPr>
+        <w:pStyle w:val="ListParagraph"/>
+        <w:numPr>
+          <w:ilvl w:val="0"/>
+          <w:numId w:val="27"/>
+        </w:numPr>
+        <w:rPr>
+          <w:rFonts w:ascii="Times New Roman" w:hAnsi="Times New Roman" w:cs="Times New Roman"/>
+        </w:rPr>
+      </w:pPr>
+      <w:r>
+        <w:rPr>
+          <w:rFonts w:ascii="Times New Roman" w:hAnsi="Times New Roman" w:cs="Times New Roman"/>
+        </w:rPr>
+        <w:t>Revision History: None.</w:t>
+      </w:r>
+    </w:p>
+    <w:p>
+      <w:pPr>
+        <w:rPr>
+          <w:rFonts w:ascii="Times New Roman" w:hAnsi="Times New Roman" w:cs="Times New Roman"/>
+        </w:rPr>
+      </w:pPr>
+    </w:p>
+    <w:p>
+      <w:pPr>
+        <w:rPr>
+          <w:rFonts w:ascii="Times New Roman" w:hAnsi="Times New Roman" w:cs="Times New Roman"/>
+          <w:b/>
+        </w:rPr>
+      </w:pPr>
+      <w:r>
+        <w:rPr>
+          <w:rFonts w:ascii="Times New Roman" w:hAnsi="Times New Roman" w:cs="Times New Roman"/>
+          <w:b/>
+        </w:rPr>
+        <w:t>Documentation Requirements</w:t>
+      </w:r>
+    </w:p>
+    <w:p>
+      <w:pPr>
+        <w:rPr>
+          <w:rFonts w:ascii="Times New Roman" w:hAnsi="Times New Roman" w:cs="Times New Roman"/>
+          <w:b/>
+        </w:rPr>
+      </w:pPr>
+    </w:p>
+    <w:p>
+      <w:pPr>
+        <w:pStyle w:val="ListParagraph"/>
+        <w:numPr>
+          <w:ilvl w:val="0"/>
+          <w:numId w:val="28"/>
+        </w:numPr>
+        <w:rPr>
+          <w:rFonts w:ascii="Times New Roman" w:hAnsi="Times New Roman" w:cs="Times New Roman"/>
+        </w:rPr>
+      </w:pPr>
+      <w:r>
+        <w:rPr>
+          <w:rFonts w:ascii="Times New Roman" w:hAnsi="Times New Roman" w:cs="Times New Roman"/>
+        </w:rPr>
+        <w:t>Online Documentation</w:t>
+      </w:r>
+    </w:p>
+    <w:p>
+      <w:pPr>
+        <w:pStyle w:val="ListParagraph"/>
+        <w:numPr>
+          <w:ilvl w:val="0"/>
+          <w:numId w:val="29"/>
+        </w:numPr>
+        <w:rPr>
+          <w:rFonts w:ascii="Times New Roman" w:hAnsi="Times New Roman" w:cs="Times New Roman"/>
+        </w:rPr>
+      </w:pPr>
+      <w:r>
+        <w:rPr>
+          <w:rFonts w:ascii="Times New Roman" w:hAnsi="Times New Roman" w:cs="Times New Roman"/>
+        </w:rPr>
+        <w:t>Statement: All documentation for the project will be kept and updated on the team’s website to expedite updates and revisions to documents.</w:t>
+      </w:r>
+    </w:p>
+    <w:p>
+      <w:pPr>
+        <w:pStyle w:val="ListParagraph"/>
+        <w:numPr>
+          <w:ilvl w:val="0"/>
+          <w:numId w:val="29"/>
+        </w:numPr>
+        <w:rPr>
+          <w:rFonts w:ascii="Times New Roman" w:hAnsi="Times New Roman" w:cs="Times New Roman"/>
+        </w:rPr>
+      </w:pPr>
+      <w:r>
+        <w:rPr>
+          <w:rFonts w:ascii="Times New Roman" w:hAnsi="Times New Roman" w:cs="Times New Roman"/>
+        </w:rPr>
+        <w:t>Source: Project Management Plan.</w:t>
+      </w:r>
+    </w:p>
+    <w:p>
+      <w:pPr>
+        <w:pStyle w:val="ListParagraph"/>
+        <w:numPr>
+          <w:ilvl w:val="0"/>
+          <w:numId w:val="29"/>
+        </w:numPr>
+        <w:rPr>
+          <w:rFonts w:ascii="Times New Roman" w:hAnsi="Times New Roman" w:cs="Times New Roman"/>
+        </w:rPr>
+      </w:pPr>
+      <w:r>
+        <w:rPr>
+          <w:rFonts w:ascii="Times New Roman" w:hAnsi="Times New Roman" w:cs="Times New Roman"/>
+        </w:rPr>
+        <w:t>Dependency: Team member’s organization.</w:t>
+      </w:r>
+    </w:p>
+    <w:p>
+      <w:pPr>
+        <w:pStyle w:val="ListParagraph"/>
+        <w:numPr>
+          <w:ilvl w:val="0"/>
+          <w:numId w:val="29"/>
+        </w:numPr>
+        <w:rPr>
+          <w:rFonts w:ascii="Times New Roman" w:hAnsi="Times New Roman" w:cs="Times New Roman"/>
+        </w:rPr>
+      </w:pPr>
+      <w:r>
+        <w:rPr>
+          <w:rFonts w:ascii="Times New Roman" w:hAnsi="Times New Roman" w:cs="Times New Roman"/>
+        </w:rPr>
         <w:t>Conflicts: None.</w:t>
       </w:r>
     </w:p>
@@ -3453,7 +4630,201 @@
         <w:pStyle w:val="ListParagraph"/>
         <w:numPr>
           <w:ilvl w:val="0"/>
-          <w:numId w:val="19"/>
+          <w:numId w:val="29"/>
+        </w:numPr>
+        <w:rPr>
+          <w:rFonts w:ascii="Times New Roman" w:hAnsi="Times New Roman" w:cs="Times New Roman"/>
+        </w:rPr>
+      </w:pPr>
+      <w:r>
+        <w:rPr>
+          <w:rFonts w:ascii="Times New Roman" w:hAnsi="Times New Roman" w:cs="Times New Roman"/>
+        </w:rPr>
+        <w:t xml:space="preserve">Supporting Materials: </w:t>
+      </w:r>
+      <w:r>
+        <w:rPr>
+          <w:rFonts w:ascii="Times New Roman" w:hAnsi="Times New Roman" w:cs="Times New Roman"/>
+          <w:highlight w:val="yellow"/>
+        </w:rPr>
+        <w:t>website link</w:t>
+      </w:r>
+    </w:p>
+    <w:p>
+      <w:pPr>
+        <w:pStyle w:val="ListParagraph"/>
+        <w:numPr>
+          <w:ilvl w:val="0"/>
+          <w:numId w:val="29"/>
+        </w:numPr>
+        <w:rPr>
+          <w:rFonts w:ascii="Times New Roman" w:hAnsi="Times New Roman" w:cs="Times New Roman"/>
+        </w:rPr>
+      </w:pPr>
+      <w:r>
+        <w:rPr>
+          <w:rFonts w:ascii="Times New Roman" w:hAnsi="Times New Roman" w:cs="Times New Roman"/>
+        </w:rPr>
+        <w:t>Evaluation method: None.</w:t>
+      </w:r>
+    </w:p>
+    <w:p>
+      <w:pPr>
+        <w:pStyle w:val="ListParagraph"/>
+        <w:numPr>
+          <w:ilvl w:val="0"/>
+          <w:numId w:val="29"/>
+        </w:numPr>
+        <w:rPr>
+          <w:rFonts w:ascii="Times New Roman" w:hAnsi="Times New Roman" w:cs="Times New Roman"/>
+        </w:rPr>
+      </w:pPr>
+      <w:r>
+        <w:rPr>
+          <w:rFonts w:ascii="Times New Roman" w:hAnsi="Times New Roman" w:cs="Times New Roman"/>
+        </w:rPr>
+        <w:t>Revision History: Requirement created on October 4</w:t>
+      </w:r>
+      <w:r>
+        <w:rPr>
+          <w:rFonts w:ascii="Times New Roman" w:hAnsi="Times New Roman" w:cs="Times New Roman"/>
+          <w:vertAlign w:val="superscript"/>
+        </w:rPr>
+        <w:t>th</w:t>
+      </w:r>
+      <w:r>
+        <w:rPr>
+          <w:rFonts w:ascii="Times New Roman" w:hAnsi="Times New Roman" w:cs="Times New Roman"/>
+        </w:rPr>
+        <w:t>, 2015</w:t>
+      </w:r>
+    </w:p>
+    <w:p>
+      <w:pPr>
+        <w:rPr>
+          <w:rFonts w:ascii="Times New Roman" w:hAnsi="Times New Roman" w:cs="Times New Roman"/>
+        </w:rPr>
+      </w:pPr>
+    </w:p>
+    <w:p>
+      <w:pPr>
+        <w:rPr>
+          <w:rFonts w:ascii="Times New Roman" w:hAnsi="Times New Roman" w:cs="Times New Roman"/>
+          <w:b/>
+        </w:rPr>
+      </w:pPr>
+      <w:r>
+        <w:rPr>
+          <w:rFonts w:ascii="Times New Roman" w:hAnsi="Times New Roman" w:cs="Times New Roman"/>
+          <w:b/>
+        </w:rPr>
+        <w:t>Data Requirements</w:t>
+      </w:r>
+    </w:p>
+    <w:p>
+      <w:pPr>
+        <w:rPr>
+          <w:rFonts w:ascii="Times New Roman" w:hAnsi="Times New Roman" w:cs="Times New Roman"/>
+        </w:rPr>
+      </w:pPr>
+    </w:p>
+    <w:p>
+      <w:pPr>
+        <w:pStyle w:val="ListParagraph"/>
+        <w:numPr>
+          <w:ilvl w:val="0"/>
+          <w:numId w:val="30"/>
+        </w:numPr>
+        <w:rPr>
+          <w:rFonts w:ascii="Times New Roman" w:hAnsi="Times New Roman" w:cs="Times New Roman"/>
+        </w:rPr>
+      </w:pPr>
+      <w:r>
+        <w:rPr>
+          <w:rFonts w:ascii="Times New Roman" w:hAnsi="Times New Roman" w:cs="Times New Roman"/>
+        </w:rPr>
+        <w:lastRenderedPageBreak/>
+        <w:t>Consistent Gaming Environment</w:t>
+      </w:r>
+    </w:p>
+    <w:p>
+      <w:pPr>
+        <w:pStyle w:val="ListParagraph"/>
+        <w:numPr>
+          <w:ilvl w:val="0"/>
+          <w:numId w:val="33"/>
+        </w:numPr>
+        <w:rPr>
+          <w:rFonts w:ascii="Times New Roman" w:hAnsi="Times New Roman" w:cs="Times New Roman"/>
+        </w:rPr>
+      </w:pPr>
+      <w:r>
+        <w:rPr>
+          <w:rFonts w:ascii="Times New Roman" w:hAnsi="Times New Roman" w:cs="Times New Roman"/>
+        </w:rPr>
+        <w:t>Statement: The gaming environment must remain consistent as the user rotates the camera. Enemy sprites must continue to approach and cause damage to user health even when off-screen.</w:t>
+      </w:r>
+    </w:p>
+    <w:p>
+      <w:pPr>
+        <w:pStyle w:val="ListParagraph"/>
+        <w:numPr>
+          <w:ilvl w:val="0"/>
+          <w:numId w:val="33"/>
+        </w:numPr>
+        <w:rPr>
+          <w:rFonts w:ascii="Times New Roman" w:hAnsi="Times New Roman" w:cs="Times New Roman"/>
+        </w:rPr>
+      </w:pPr>
+      <w:r>
+        <w:rPr>
+          <w:rFonts w:ascii="Times New Roman" w:hAnsi="Times New Roman" w:cs="Times New Roman"/>
+        </w:rPr>
+        <w:t>Source: Functional Requirements</w:t>
+      </w:r>
+    </w:p>
+    <w:p>
+      <w:pPr>
+        <w:pStyle w:val="ListParagraph"/>
+        <w:numPr>
+          <w:ilvl w:val="0"/>
+          <w:numId w:val="33"/>
+        </w:numPr>
+        <w:rPr>
+          <w:rFonts w:ascii="Times New Roman" w:hAnsi="Times New Roman" w:cs="Times New Roman"/>
+        </w:rPr>
+      </w:pPr>
+      <w:r>
+        <w:rPr>
+          <w:rFonts w:ascii="Times New Roman" w:hAnsi="Times New Roman" w:cs="Times New Roman"/>
+        </w:rPr>
+        <w:t>Dependency: GUI and Gameplay Environment in functional operations.</w:t>
+      </w:r>
+    </w:p>
+    <w:p>
+      <w:pPr>
+        <w:pStyle w:val="ListParagraph"/>
+        <w:numPr>
+          <w:ilvl w:val="0"/>
+          <w:numId w:val="33"/>
+        </w:numPr>
+        <w:rPr>
+          <w:rFonts w:ascii="Times New Roman" w:hAnsi="Times New Roman" w:cs="Times New Roman"/>
+        </w:rPr>
+      </w:pPr>
+      <w:r>
+        <w:rPr>
+          <w:rFonts w:ascii="Times New Roman" w:hAnsi="Times New Roman" w:cs="Times New Roman"/>
+        </w:rPr>
+        <w:t>Conflicts: None.</w:t>
+      </w:r>
+    </w:p>
+    <w:p>
+      <w:pPr>
+        <w:pStyle w:val="ListParagraph"/>
+        <w:numPr>
+          <w:ilvl w:val="0"/>
+          <w:numId w:val="33"/>
         </w:numPr>
         <w:rPr>
           <w:rFonts w:ascii="Times New Roman" w:hAnsi="Times New Roman" w:cs="Times New Roman"/>
@@ -3471,42 +4842,218 @@
         <w:pStyle w:val="ListParagraph"/>
         <w:numPr>
           <w:ilvl w:val="0"/>
-          <w:numId w:val="19"/>
-        </w:numPr>
-        <w:rPr>
-          <w:rFonts w:ascii="Times New Roman" w:hAnsi="Times New Roman" w:cs="Times New Roman"/>
-        </w:rPr>
-      </w:pPr>
-      <w:r>
-        <w:rPr>
-          <w:rFonts w:ascii="Times New Roman" w:hAnsi="Times New Roman" w:cs="Times New Roman"/>
-        </w:rPr>
-        <w:t>Evaluation Method: Each customization option will be played to assure there is no miscommunication between the Customize Menu and the game environment GUI</w:t>
-      </w:r>
-    </w:p>
-    <w:p>
-      <w:pPr>
-        <w:pStyle w:val="ListParagraph"/>
-        <w:numPr>
-          <w:ilvl w:val="0"/>
-          <w:numId w:val="19"/>
-        </w:numPr>
-        <w:rPr>
-          <w:rFonts w:ascii="Times New Roman" w:hAnsi="Times New Roman" w:cs="Times New Roman"/>
-        </w:rPr>
-      </w:pPr>
-      <w:r>
-        <w:rPr>
-          <w:rFonts w:ascii="Times New Roman" w:hAnsi="Times New Roman" w:cs="Times New Roman"/>
-        </w:rPr>
-        <w:t xml:space="preserve">Revision History: </w:t>
-      </w:r>
-      <w:r>
-        <w:rPr>
-          <w:rFonts w:ascii="Times New Roman" w:hAnsi="Times New Roman" w:cs="Times New Roman"/>
-          <w:highlight w:val="cyan"/>
-        </w:rPr>
-        <w:t>Currently N/A</w:t>
+          <w:numId w:val="33"/>
+        </w:numPr>
+        <w:rPr>
+          <w:rFonts w:ascii="Times New Roman" w:hAnsi="Times New Roman" w:cs="Times New Roman"/>
+        </w:rPr>
+      </w:pPr>
+      <w:r>
+        <w:rPr>
+          <w:rFonts w:ascii="Times New Roman" w:hAnsi="Times New Roman" w:cs="Times New Roman"/>
+        </w:rPr>
+        <w:t>Evaluation Method: Enemy consistency will be examined during test play phase.</w:t>
+      </w:r>
+    </w:p>
+    <w:p>
+      <w:pPr>
+        <w:pStyle w:val="ListParagraph"/>
+        <w:numPr>
+          <w:ilvl w:val="0"/>
+          <w:numId w:val="33"/>
+        </w:numPr>
+        <w:rPr>
+          <w:rFonts w:ascii="Times New Roman" w:hAnsi="Times New Roman" w:cs="Times New Roman"/>
+        </w:rPr>
+      </w:pPr>
+      <w:r>
+        <w:rPr>
+          <w:rFonts w:ascii="Times New Roman" w:hAnsi="Times New Roman" w:cs="Times New Roman"/>
+        </w:rPr>
+        <w:t>Revision History: Requirement created on October 4</w:t>
+      </w:r>
+      <w:r>
+        <w:rPr>
+          <w:rFonts w:ascii="Times New Roman" w:hAnsi="Times New Roman" w:cs="Times New Roman"/>
+          <w:vertAlign w:val="superscript"/>
+        </w:rPr>
+        <w:t>th</w:t>
+      </w:r>
+      <w:r>
+        <w:rPr>
+          <w:rFonts w:ascii="Times New Roman" w:hAnsi="Times New Roman" w:cs="Times New Roman"/>
+        </w:rPr>
+        <w:t>, 2015</w:t>
+      </w:r>
+    </w:p>
+    <w:p>
+      <w:pPr>
+        <w:rPr>
+          <w:rFonts w:ascii="Times New Roman" w:hAnsi="Times New Roman" w:cs="Times New Roman"/>
+        </w:rPr>
+      </w:pPr>
+    </w:p>
+    <w:p>
+      <w:pPr>
+        <w:pStyle w:val="ListParagraph"/>
+        <w:numPr>
+          <w:ilvl w:val="0"/>
+          <w:numId w:val="30"/>
+        </w:numPr>
+        <w:rPr>
+          <w:rFonts w:ascii="Times New Roman" w:hAnsi="Times New Roman" w:cs="Times New Roman"/>
+        </w:rPr>
+      </w:pPr>
+      <w:r>
+        <w:rPr>
+          <w:rFonts w:ascii="Times New Roman" w:hAnsi="Times New Roman" w:cs="Times New Roman"/>
+        </w:rPr>
+        <w:t>Online Scoring</w:t>
+      </w:r>
+    </w:p>
+    <w:p>
+      <w:pPr>
+        <w:pStyle w:val="ListParagraph"/>
+        <w:numPr>
+          <w:ilvl w:val="0"/>
+          <w:numId w:val="34"/>
+        </w:numPr>
+        <w:rPr>
+          <w:rFonts w:ascii="Times New Roman" w:hAnsi="Times New Roman" w:cs="Times New Roman"/>
+        </w:rPr>
+      </w:pPr>
+      <w:r>
+        <w:rPr>
+          <w:rFonts w:ascii="Times New Roman" w:hAnsi="Times New Roman" w:cs="Times New Roman"/>
+        </w:rPr>
+        <w:t xml:space="preserve">Statement: </w:t>
+      </w:r>
+      <w:r>
+        <w:rPr>
+          <w:rFonts w:ascii="Times New Roman" w:hAnsi="Times New Roman" w:cs="Times New Roman"/>
+        </w:rPr>
+        <w:t>User score must be updated each time user defeats an enemy. Online scores must be updated if the user has broken onto the leaderboard.</w:t>
+      </w:r>
+    </w:p>
+    <w:p>
+      <w:pPr>
+        <w:pStyle w:val="ListParagraph"/>
+        <w:numPr>
+          <w:ilvl w:val="0"/>
+          <w:numId w:val="34"/>
+        </w:numPr>
+        <w:rPr>
+          <w:rFonts w:ascii="Times New Roman" w:hAnsi="Times New Roman" w:cs="Times New Roman"/>
+        </w:rPr>
+      </w:pPr>
+      <w:r>
+        <w:rPr>
+          <w:rFonts w:ascii="Times New Roman" w:hAnsi="Times New Roman" w:cs="Times New Roman"/>
+        </w:rPr>
+        <w:t>Source: Concept of Operations</w:t>
+      </w:r>
+    </w:p>
+    <w:p>
+      <w:pPr>
+        <w:pStyle w:val="ListParagraph"/>
+        <w:numPr>
+          <w:ilvl w:val="0"/>
+          <w:numId w:val="34"/>
+        </w:numPr>
+        <w:rPr>
+          <w:rFonts w:ascii="Times New Roman" w:hAnsi="Times New Roman" w:cs="Times New Roman"/>
+        </w:rPr>
+      </w:pPr>
+      <w:r>
+        <w:rPr>
+          <w:rFonts w:ascii="Times New Roman" w:hAnsi="Times New Roman" w:cs="Times New Roman"/>
+        </w:rPr>
+        <w:t>Dependency: Networking abilities of developers.</w:t>
+      </w:r>
+    </w:p>
+    <w:p>
+      <w:pPr>
+        <w:pStyle w:val="ListParagraph"/>
+        <w:numPr>
+          <w:ilvl w:val="0"/>
+          <w:numId w:val="34"/>
+        </w:numPr>
+        <w:rPr>
+          <w:rFonts w:ascii="Times New Roman" w:hAnsi="Times New Roman" w:cs="Times New Roman"/>
+        </w:rPr>
+      </w:pPr>
+      <w:r>
+        <w:rPr>
+          <w:rFonts w:ascii="Times New Roman" w:hAnsi="Times New Roman" w:cs="Times New Roman"/>
+        </w:rPr>
+        <w:t>Conflicts: What will occur if user ties with a leaderboard score?</w:t>
+      </w:r>
+    </w:p>
+    <w:p>
+      <w:pPr>
+        <w:pStyle w:val="ListParagraph"/>
+        <w:numPr>
+          <w:ilvl w:val="0"/>
+          <w:numId w:val="34"/>
+        </w:numPr>
+        <w:rPr>
+          <w:rFonts w:ascii="Times New Roman" w:hAnsi="Times New Roman" w:cs="Times New Roman"/>
+        </w:rPr>
+      </w:pPr>
+      <w:r>
+        <w:rPr>
+          <w:rFonts w:ascii="Times New Roman" w:hAnsi="Times New Roman" w:cs="Times New Roman"/>
+        </w:rPr>
+        <w:t>Supporting Materials: None.</w:t>
+      </w:r>
+    </w:p>
+    <w:p>
+      <w:pPr>
+        <w:pStyle w:val="ListParagraph"/>
+        <w:numPr>
+          <w:ilvl w:val="0"/>
+          <w:numId w:val="34"/>
+        </w:numPr>
+        <w:rPr>
+          <w:rFonts w:ascii="Times New Roman" w:hAnsi="Times New Roman" w:cs="Times New Roman"/>
+        </w:rPr>
+      </w:pPr>
+      <w:r>
+        <w:rPr>
+          <w:rFonts w:ascii="Times New Roman" w:hAnsi="Times New Roman" w:cs="Times New Roman"/>
+        </w:rPr>
+        <w:t>Evaluation Method: Test the score counter and leaderboard accuracy during the test play phase.</w:t>
+      </w:r>
+    </w:p>
+    <w:p>
+      <w:pPr>
+        <w:pStyle w:val="ListParagraph"/>
+        <w:numPr>
+          <w:ilvl w:val="0"/>
+          <w:numId w:val="34"/>
+        </w:numPr>
+        <w:rPr>
+          <w:rFonts w:ascii="Times New Roman" w:hAnsi="Times New Roman" w:cs="Times New Roman"/>
+        </w:rPr>
+      </w:pPr>
+      <w:r>
+        <w:rPr>
+          <w:rFonts w:ascii="Times New Roman" w:hAnsi="Times New Roman" w:cs="Times New Roman"/>
+        </w:rPr>
+        <w:t>Revision History: Requirement created on October 4</w:t>
+      </w:r>
+      <w:r>
+        <w:rPr>
+          <w:rFonts w:ascii="Times New Roman" w:hAnsi="Times New Roman" w:cs="Times New Roman"/>
+          <w:vertAlign w:val="superscript"/>
+        </w:rPr>
+        <w:t>th</w:t>
+      </w:r>
+      <w:r>
+        <w:rPr>
+          <w:rFonts w:ascii="Times New Roman" w:hAnsi="Times New Roman" w:cs="Times New Roman"/>
+        </w:rPr>
+        <w:t>, 2015</w:t>
       </w:r>
     </w:p>
     <w:p>
@@ -3528,7 +5075,7 @@
           <w:rFonts w:ascii="Times New Roman" w:hAnsi="Times New Roman" w:cs="Times New Roman"/>
           <w:b/>
         </w:rPr>
-        <w:t>Interface Requirements</w:t>
+        <w:t>Resource Requirements</w:t>
       </w:r>
     </w:p>
     <w:p>
@@ -3544,112 +5091,97 @@
         <w:pStyle w:val="ListParagraph"/>
         <w:numPr>
           <w:ilvl w:val="0"/>
-          <w:numId w:val="20"/>
-        </w:numPr>
-        <w:rPr>
-          <w:rFonts w:ascii="Times New Roman" w:hAnsi="Times New Roman" w:cs="Times New Roman"/>
-        </w:rPr>
-      </w:pPr>
-      <w:r>
-        <w:rPr>
-          <w:rFonts w:ascii="Times New Roman" w:hAnsi="Times New Roman" w:cs="Times New Roman"/>
-        </w:rPr>
-        <w:t>Responsive Play</w:t>
-      </w:r>
-    </w:p>
-    <w:p>
-      <w:pPr>
-        <w:pStyle w:val="ListParagraph"/>
-        <w:numPr>
-          <w:ilvl w:val="0"/>
-          <w:numId w:val="21"/>
-        </w:numPr>
-        <w:rPr>
-          <w:rFonts w:ascii="Times New Roman" w:hAnsi="Times New Roman" w:cs="Times New Roman"/>
-        </w:rPr>
-      </w:pPr>
-      <w:r>
-        <w:rPr>
-          <w:rFonts w:ascii="Times New Roman" w:hAnsi="Times New Roman" w:cs="Times New Roman"/>
-        </w:rPr>
-        <w:t>Statement: The game environment must update each time the user triggers a fire action by tapping on their screen.</w:t>
-      </w:r>
-    </w:p>
-    <w:p>
-      <w:pPr>
-        <w:pStyle w:val="ListParagraph"/>
-        <w:numPr>
-          <w:ilvl w:val="0"/>
-          <w:numId w:val="21"/>
-        </w:numPr>
-        <w:rPr>
-          <w:rFonts w:ascii="Times New Roman" w:hAnsi="Times New Roman" w:cs="Times New Roman"/>
-        </w:rPr>
-      </w:pPr>
-      <w:r>
-        <w:rPr>
-          <w:rFonts w:ascii="Times New Roman" w:hAnsi="Times New Roman" w:cs="Times New Roman"/>
-        </w:rPr>
-        <w:t>Source</w:t>
-      </w:r>
-      <w:proofErr w:type="gramStart"/>
-      <w:r>
-        <w:rPr>
-          <w:rFonts w:ascii="Times New Roman" w:hAnsi="Times New Roman" w:cs="Times New Roman"/>
-        </w:rPr>
-        <w:t xml:space="preserve">: </w:t>
-      </w:r>
-      <w:r>
-        <w:rPr>
-          <w:rFonts w:ascii="Times New Roman" w:hAnsi="Times New Roman" w:cs="Times New Roman"/>
-          <w:highlight w:val="yellow"/>
-        </w:rPr>
-        <w:t>?</w:t>
-      </w:r>
-      <w:proofErr w:type="gramEnd"/>
-    </w:p>
-    <w:p>
-      <w:pPr>
-        <w:pStyle w:val="ListParagraph"/>
-        <w:numPr>
-          <w:ilvl w:val="0"/>
-          <w:numId w:val="21"/>
-        </w:numPr>
-        <w:rPr>
-          <w:rFonts w:ascii="Times New Roman" w:hAnsi="Times New Roman" w:cs="Times New Roman"/>
-        </w:rPr>
-      </w:pPr>
-      <w:r>
-        <w:rPr>
-          <w:rFonts w:ascii="Times New Roman" w:hAnsi="Times New Roman" w:cs="Times New Roman"/>
-        </w:rPr>
-        <w:t>Dependency: Game Environment</w:t>
-      </w:r>
-    </w:p>
-    <w:p>
-      <w:pPr>
-        <w:pStyle w:val="ListParagraph"/>
-        <w:numPr>
-          <w:ilvl w:val="0"/>
-          <w:numId w:val="21"/>
-        </w:numPr>
-        <w:rPr>
-          <w:rFonts w:ascii="Times New Roman" w:hAnsi="Times New Roman" w:cs="Times New Roman"/>
-        </w:rPr>
-      </w:pPr>
-      <w:r>
-        <w:rPr>
-          <w:rFonts w:ascii="Times New Roman" w:hAnsi="Times New Roman" w:cs="Times New Roman"/>
-        </w:rPr>
-        <w:t>Conflicts: None.</w:t>
-      </w:r>
-    </w:p>
-    <w:p>
-      <w:pPr>
-        <w:pStyle w:val="ListParagraph"/>
-        <w:numPr>
-          <w:ilvl w:val="0"/>
-          <w:numId w:val="21"/>
+          <w:numId w:val="35"/>
+        </w:numPr>
+        <w:rPr>
+          <w:rFonts w:ascii="Times New Roman" w:hAnsi="Times New Roman" w:cs="Times New Roman"/>
+        </w:rPr>
+      </w:pPr>
+      <w:r>
+        <w:rPr>
+          <w:rFonts w:ascii="Times New Roman" w:hAnsi="Times New Roman" w:cs="Times New Roman"/>
+        </w:rPr>
+        <w:t>Developer Time</w:t>
+      </w:r>
+    </w:p>
+    <w:p>
+      <w:pPr>
+        <w:pStyle w:val="ListParagraph"/>
+        <w:numPr>
+          <w:ilvl w:val="0"/>
+          <w:numId w:val="36"/>
+        </w:numPr>
+        <w:rPr>
+          <w:rFonts w:ascii="Times New Roman" w:hAnsi="Times New Roman" w:cs="Times New Roman"/>
+        </w:rPr>
+      </w:pPr>
+      <w:r>
+        <w:rPr>
+          <w:rFonts w:ascii="Times New Roman" w:hAnsi="Times New Roman" w:cs="Times New Roman"/>
+        </w:rPr>
+        <w:t>Statement: Developers must treat programming and test play time before project deadline as a commodity and ration it appropriately.</w:t>
+      </w:r>
+    </w:p>
+    <w:p>
+      <w:pPr>
+        <w:pStyle w:val="ListParagraph"/>
+        <w:numPr>
+          <w:ilvl w:val="0"/>
+          <w:numId w:val="36"/>
+        </w:numPr>
+        <w:rPr>
+          <w:rFonts w:ascii="Times New Roman" w:hAnsi="Times New Roman" w:cs="Times New Roman"/>
+        </w:rPr>
+      </w:pPr>
+      <w:r>
+        <w:rPr>
+          <w:rFonts w:ascii="Times New Roman" w:hAnsi="Times New Roman" w:cs="Times New Roman"/>
+        </w:rPr>
+        <w:t>Source: general knowledge of programming deadlines.</w:t>
+      </w:r>
+    </w:p>
+    <w:p>
+      <w:pPr>
+        <w:pStyle w:val="ListParagraph"/>
+        <w:numPr>
+          <w:ilvl w:val="0"/>
+          <w:numId w:val="36"/>
+        </w:numPr>
+        <w:rPr>
+          <w:rFonts w:ascii="Times New Roman" w:hAnsi="Times New Roman" w:cs="Times New Roman"/>
+        </w:rPr>
+      </w:pPr>
+      <w:r>
+        <w:rPr>
+          <w:rFonts w:ascii="Times New Roman" w:hAnsi="Times New Roman" w:cs="Times New Roman"/>
+        </w:rPr>
+        <w:t>Dependency: Developers’ skill and class/work schedules.</w:t>
+      </w:r>
+    </w:p>
+    <w:p>
+      <w:pPr>
+        <w:pStyle w:val="ListParagraph"/>
+        <w:numPr>
+          <w:ilvl w:val="0"/>
+          <w:numId w:val="36"/>
+        </w:numPr>
+        <w:rPr>
+          <w:rFonts w:ascii="Times New Roman" w:hAnsi="Times New Roman" w:cs="Times New Roman"/>
+        </w:rPr>
+      </w:pPr>
+      <w:r>
+        <w:rPr>
+          <w:rFonts w:ascii="Times New Roman" w:hAnsi="Times New Roman" w:cs="Times New Roman"/>
+        </w:rPr>
+        <w:t>Conflicts: Some preferences may have to be compromised in order to produce a functioning and enjoyable application before deadline.</w:t>
+      </w:r>
+    </w:p>
+    <w:p>
+      <w:pPr>
+        <w:pStyle w:val="ListParagraph"/>
+        <w:numPr>
+          <w:ilvl w:val="0"/>
+          <w:numId w:val="36"/>
         </w:numPr>
         <w:rPr>
           <w:rFonts w:ascii="Times New Roman" w:hAnsi="Times New Roman" w:cs="Times New Roman"/>
@@ -3667,235 +5199,59 @@
         <w:pStyle w:val="ListParagraph"/>
         <w:numPr>
           <w:ilvl w:val="0"/>
-          <w:numId w:val="21"/>
-        </w:numPr>
-        <w:rPr>
-          <w:rFonts w:ascii="Times New Roman" w:hAnsi="Times New Roman" w:cs="Times New Roman"/>
-        </w:rPr>
-      </w:pPr>
-      <w:r>
-        <w:rPr>
-          <w:rFonts w:ascii="Times New Roman" w:hAnsi="Times New Roman" w:cs="Times New Roman"/>
-        </w:rPr>
-        <w:t>Evaluation Method: Test to ensure hits register in gameplay. Test to ensure misses do not affect enemy health and produce a miss indicator.</w:t>
-      </w:r>
-    </w:p>
-    <w:p>
-      <w:pPr>
-        <w:pStyle w:val="ListParagraph"/>
-        <w:numPr>
-          <w:ilvl w:val="0"/>
-          <w:numId w:val="21"/>
-        </w:numPr>
-        <w:rPr>
-          <w:rFonts w:ascii="Times New Roman" w:hAnsi="Times New Roman" w:cs="Times New Roman"/>
-        </w:rPr>
-      </w:pPr>
-      <w:r>
-        <w:rPr>
-          <w:rFonts w:ascii="Times New Roman" w:hAnsi="Times New Roman" w:cs="Times New Roman"/>
-        </w:rPr>
-        <w:t xml:space="preserve">Revision History: </w:t>
-      </w:r>
-      <w:r>
-        <w:rPr>
-          <w:rFonts w:ascii="Times New Roman" w:hAnsi="Times New Roman" w:cs="Times New Roman"/>
-          <w:highlight w:val="cyan"/>
-        </w:rPr>
-        <w:t>Currently N/A</w:t>
-      </w:r>
-    </w:p>
-    <w:p>
-      <w:pPr>
-        <w:rPr>
-          <w:rFonts w:ascii="Times New Roman" w:hAnsi="Times New Roman" w:cs="Times New Roman"/>
-        </w:rPr>
-      </w:pPr>
-    </w:p>
-    <w:p>
-      <w:pPr>
-        <w:pStyle w:val="ListParagraph"/>
-        <w:numPr>
-          <w:ilvl w:val="0"/>
-          <w:numId w:val="20"/>
-        </w:numPr>
-        <w:rPr>
-          <w:rFonts w:ascii="Times New Roman" w:hAnsi="Times New Roman" w:cs="Times New Roman"/>
-        </w:rPr>
-      </w:pPr>
-      <w:r>
-        <w:rPr>
-          <w:rFonts w:ascii="Times New Roman" w:hAnsi="Times New Roman" w:cs="Times New Roman"/>
-        </w:rPr>
-        <w:t>Responsive Environment</w:t>
-      </w:r>
-    </w:p>
-    <w:p>
-      <w:pPr>
-        <w:pStyle w:val="ListParagraph"/>
-        <w:numPr>
-          <w:ilvl w:val="0"/>
-          <w:numId w:val="22"/>
-        </w:numPr>
-        <w:rPr>
-          <w:rFonts w:ascii="Times New Roman" w:hAnsi="Times New Roman" w:cs="Times New Roman"/>
-        </w:rPr>
-      </w:pPr>
-      <w:r>
-        <w:rPr>
-          <w:rFonts w:ascii="Times New Roman" w:hAnsi="Times New Roman" w:cs="Times New Roman"/>
-        </w:rPr>
-        <w:t>Statement: Enemies must remain in active play even when the user rotates their camera so that they appear off screen. On screen enemies must shift position relative to user when user rotates camera.</w:t>
-      </w:r>
-    </w:p>
-    <w:p>
-      <w:pPr>
-        <w:pStyle w:val="ListParagraph"/>
-        <w:numPr>
-          <w:ilvl w:val="0"/>
-          <w:numId w:val="22"/>
-        </w:numPr>
-        <w:rPr>
-          <w:rFonts w:ascii="Times New Roman" w:hAnsi="Times New Roman" w:cs="Times New Roman"/>
-        </w:rPr>
-      </w:pPr>
-      <w:r>
-        <w:rPr>
-          <w:rFonts w:ascii="Times New Roman" w:hAnsi="Times New Roman" w:cs="Times New Roman"/>
-        </w:rPr>
-        <w:t>Source</w:t>
-      </w:r>
-      <w:proofErr w:type="gramStart"/>
-      <w:r>
-        <w:rPr>
-          <w:rFonts w:ascii="Times New Roman" w:hAnsi="Times New Roman" w:cs="Times New Roman"/>
-        </w:rPr>
-        <w:t xml:space="preserve">: </w:t>
-      </w:r>
-      <w:r>
-        <w:rPr>
-          <w:rFonts w:ascii="Times New Roman" w:hAnsi="Times New Roman" w:cs="Times New Roman"/>
-          <w:highlight w:val="yellow"/>
-        </w:rPr>
-        <w:t>?</w:t>
-      </w:r>
-      <w:proofErr w:type="gramEnd"/>
-    </w:p>
-    <w:p>
-      <w:pPr>
-        <w:pStyle w:val="ListParagraph"/>
-        <w:numPr>
-          <w:ilvl w:val="0"/>
-          <w:numId w:val="22"/>
-        </w:numPr>
-        <w:rPr>
-          <w:rFonts w:ascii="Times New Roman" w:hAnsi="Times New Roman" w:cs="Times New Roman"/>
-        </w:rPr>
-      </w:pPr>
-      <w:r>
-        <w:rPr>
-          <w:rFonts w:ascii="Times New Roman" w:hAnsi="Times New Roman" w:cs="Times New Roman"/>
-        </w:rPr>
-        <w:t xml:space="preserve">Dependency: Game </w:t>
-      </w:r>
-      <w:proofErr w:type="spellStart"/>
-      <w:r>
-        <w:rPr>
-          <w:rFonts w:ascii="Times New Roman" w:hAnsi="Times New Roman" w:cs="Times New Roman"/>
-        </w:rPr>
-        <w:t>Enviroment</w:t>
-      </w:r>
-      <w:proofErr w:type="spellEnd"/>
-    </w:p>
-    <w:p>
-      <w:pPr>
-        <w:pStyle w:val="ListParagraph"/>
-        <w:numPr>
-          <w:ilvl w:val="0"/>
-          <w:numId w:val="22"/>
-        </w:numPr>
-        <w:rPr>
-          <w:rFonts w:ascii="Times New Roman" w:hAnsi="Times New Roman" w:cs="Times New Roman"/>
-        </w:rPr>
-      </w:pPr>
-      <w:r>
-        <w:rPr>
-          <w:rFonts w:ascii="Times New Roman" w:hAnsi="Times New Roman" w:cs="Times New Roman"/>
-        </w:rPr>
-        <w:t>Conflicts: None.</w:t>
-      </w:r>
-    </w:p>
-    <w:p>
-      <w:pPr>
-        <w:pStyle w:val="ListParagraph"/>
-        <w:numPr>
-          <w:ilvl w:val="0"/>
-          <w:numId w:val="22"/>
-        </w:numPr>
-        <w:rPr>
-          <w:rFonts w:ascii="Times New Roman" w:hAnsi="Times New Roman" w:cs="Times New Roman"/>
-        </w:rPr>
-      </w:pPr>
-      <w:r>
-        <w:rPr>
-          <w:rFonts w:ascii="Times New Roman" w:hAnsi="Times New Roman" w:cs="Times New Roman"/>
-        </w:rPr>
-        <w:t>Supporting Materials: None.</w:t>
-      </w:r>
-    </w:p>
-    <w:p>
-      <w:pPr>
-        <w:pStyle w:val="ListParagraph"/>
-        <w:numPr>
-          <w:ilvl w:val="0"/>
-          <w:numId w:val="22"/>
-        </w:numPr>
-        <w:rPr>
-          <w:rFonts w:ascii="Times New Roman" w:hAnsi="Times New Roman" w:cs="Times New Roman"/>
-        </w:rPr>
-      </w:pPr>
-      <w:r>
-        <w:rPr>
-          <w:rFonts w:ascii="Times New Roman" w:hAnsi="Times New Roman" w:cs="Times New Roman"/>
-        </w:rPr>
-        <w:t>Evaluation Method: Responsiveness of environment will be tested during test play phase.</w:t>
-      </w:r>
-    </w:p>
-    <w:p>
-      <w:pPr>
-        <w:pStyle w:val="ListParagraph"/>
-        <w:numPr>
-          <w:ilvl w:val="0"/>
-          <w:numId w:val="22"/>
-        </w:numPr>
-        <w:rPr>
-          <w:rFonts w:ascii="Times New Roman" w:hAnsi="Times New Roman" w:cs="Times New Roman"/>
-        </w:rPr>
-      </w:pPr>
-      <w:r>
-        <w:rPr>
-          <w:rFonts w:ascii="Times New Roman" w:hAnsi="Times New Roman" w:cs="Times New Roman"/>
-        </w:rPr>
-        <w:t xml:space="preserve">Revision History: </w:t>
-      </w:r>
-      <w:r>
-        <w:rPr>
-          <w:rFonts w:ascii="Times New Roman" w:hAnsi="Times New Roman" w:cs="Times New Roman"/>
-          <w:highlight w:val="cyan"/>
-        </w:rPr>
-        <w:t>Currently N/A</w:t>
-      </w:r>
-    </w:p>
-    <w:p>
-      <w:pPr>
-        <w:rPr>
-          <w:rFonts w:ascii="Times New Roman" w:hAnsi="Times New Roman" w:cs="Times New Roman"/>
-        </w:rPr>
-      </w:pPr>
-    </w:p>
-    <w:p>
-      <w:pPr>
-        <w:spacing w:line="360" w:lineRule="auto"/>
+          <w:numId w:val="36"/>
+        </w:numPr>
+        <w:rPr>
+          <w:rFonts w:ascii="Times New Roman" w:hAnsi="Times New Roman" w:cs="Times New Roman"/>
+        </w:rPr>
+      </w:pPr>
+      <w:r>
+        <w:rPr>
+          <w:rFonts w:ascii="Times New Roman" w:hAnsi="Times New Roman" w:cs="Times New Roman"/>
+        </w:rPr>
+        <w:t>Evaluation Method: The test of time.</w:t>
+      </w:r>
+    </w:p>
+    <w:p>
+      <w:pPr>
+        <w:pStyle w:val="ListParagraph"/>
+        <w:numPr>
+          <w:ilvl w:val="0"/>
+          <w:numId w:val="36"/>
+        </w:numPr>
+        <w:rPr>
+          <w:rFonts w:ascii="Times New Roman" w:hAnsi="Times New Roman" w:cs="Times New Roman"/>
+        </w:rPr>
+      </w:pPr>
+      <w:r>
+        <w:rPr>
+          <w:rFonts w:ascii="Times New Roman" w:hAnsi="Times New Roman" w:cs="Times New Roman"/>
+        </w:rPr>
+        <w:t>Revision History: Requirement created on October 4</w:t>
+      </w:r>
+      <w:r>
+        <w:rPr>
+          <w:rFonts w:ascii="Times New Roman" w:hAnsi="Times New Roman" w:cs="Times New Roman"/>
+          <w:vertAlign w:val="superscript"/>
+        </w:rPr>
+        <w:t>th</w:t>
+      </w:r>
+      <w:r>
+        <w:rPr>
+          <w:rFonts w:ascii="Times New Roman" w:hAnsi="Times New Roman" w:cs="Times New Roman"/>
+        </w:rPr>
+        <w:t>, 2015</w:t>
+      </w:r>
+    </w:p>
+    <w:p>
+      <w:pPr>
+        <w:rPr>
+          <w:rFonts w:ascii="Times New Roman" w:hAnsi="Times New Roman" w:cs="Times New Roman"/>
+        </w:rPr>
+      </w:pPr>
+    </w:p>
+    <w:p>
+      <w:pPr>
         <w:rPr>
           <w:rFonts w:ascii="Times New Roman" w:hAnsi="Times New Roman" w:cs="Times New Roman"/>
           <w:b/>
@@ -3906,337 +5262,8 @@
           <w:rFonts w:ascii="Times New Roman" w:hAnsi="Times New Roman" w:cs="Times New Roman"/>
           <w:b/>
         </w:rPr>
-        <w:t>Physical Environment Requirements</w:t>
-      </w:r>
-    </w:p>
-    <w:p>
-      <w:pPr>
-        <w:pStyle w:val="ListParagraph"/>
-        <w:numPr>
-          <w:ilvl w:val="0"/>
-          <w:numId w:val="23"/>
-        </w:numPr>
-        <w:rPr>
-          <w:rFonts w:ascii="Times New Roman" w:hAnsi="Times New Roman" w:cs="Times New Roman"/>
-        </w:rPr>
-      </w:pPr>
-      <w:r>
-        <w:rPr>
-          <w:rFonts w:ascii="Times New Roman" w:hAnsi="Times New Roman" w:cs="Times New Roman"/>
-        </w:rPr>
-        <w:t>Hardware</w:t>
-      </w:r>
-    </w:p>
-    <w:p>
-      <w:pPr>
-        <w:pStyle w:val="ListParagraph"/>
-        <w:numPr>
-          <w:ilvl w:val="0"/>
-          <w:numId w:val="24"/>
-        </w:numPr>
-        <w:rPr>
-          <w:rFonts w:ascii="Times New Roman" w:hAnsi="Times New Roman" w:cs="Times New Roman"/>
-        </w:rPr>
-      </w:pPr>
-      <w:r>
-        <w:rPr>
-          <w:rFonts w:ascii="Times New Roman" w:hAnsi="Times New Roman" w:cs="Times New Roman"/>
-        </w:rPr>
-        <w:t>Statement: User must have an Android smartphone in order to play.</w:t>
-      </w:r>
-    </w:p>
-    <w:p>
-      <w:pPr>
-        <w:pStyle w:val="ListParagraph"/>
-        <w:numPr>
-          <w:ilvl w:val="0"/>
-          <w:numId w:val="24"/>
-        </w:numPr>
-        <w:rPr>
-          <w:rFonts w:ascii="Times New Roman" w:hAnsi="Times New Roman" w:cs="Times New Roman"/>
-        </w:rPr>
-      </w:pPr>
-      <w:r>
-        <w:rPr>
-          <w:rFonts w:ascii="Times New Roman" w:hAnsi="Times New Roman" w:cs="Times New Roman"/>
-        </w:rPr>
-        <w:t>Source: Concept of Operations</w:t>
-      </w:r>
-      <w:r>
-        <w:rPr>
-          <w:rFonts w:ascii="Times New Roman" w:hAnsi="Times New Roman" w:cs="Times New Roman"/>
-        </w:rPr>
-        <w:t>.</w:t>
-      </w:r>
-    </w:p>
-    <w:p>
-      <w:pPr>
-        <w:pStyle w:val="ListParagraph"/>
-        <w:numPr>
-          <w:ilvl w:val="0"/>
-          <w:numId w:val="24"/>
-        </w:numPr>
-        <w:rPr>
-          <w:rFonts w:ascii="Times New Roman" w:hAnsi="Times New Roman" w:cs="Times New Roman"/>
-        </w:rPr>
-      </w:pPr>
-      <w:r>
-        <w:rPr>
-          <w:rFonts w:ascii="Times New Roman" w:hAnsi="Times New Roman" w:cs="Times New Roman"/>
-        </w:rPr>
-        <w:t>Dependency: None.</w:t>
-      </w:r>
-    </w:p>
-    <w:p>
-      <w:pPr>
-        <w:pStyle w:val="ListParagraph"/>
-        <w:numPr>
-          <w:ilvl w:val="0"/>
-          <w:numId w:val="24"/>
-        </w:numPr>
-        <w:rPr>
-          <w:rFonts w:ascii="Times New Roman" w:hAnsi="Times New Roman" w:cs="Times New Roman"/>
-        </w:rPr>
-      </w:pPr>
-      <w:r>
-        <w:rPr>
-          <w:rFonts w:ascii="Times New Roman" w:hAnsi="Times New Roman" w:cs="Times New Roman"/>
-        </w:rPr>
-        <w:t>Conflicts: Unable to reach users who do not own smartphones.</w:t>
-      </w:r>
-    </w:p>
-    <w:p>
-      <w:pPr>
-        <w:pStyle w:val="ListParagraph"/>
-        <w:numPr>
-          <w:ilvl w:val="0"/>
-          <w:numId w:val="24"/>
-        </w:numPr>
-        <w:rPr>
-          <w:rFonts w:ascii="Times New Roman" w:hAnsi="Times New Roman" w:cs="Times New Roman"/>
-        </w:rPr>
-      </w:pPr>
-      <w:r>
-        <w:rPr>
-          <w:rFonts w:ascii="Times New Roman" w:hAnsi="Times New Roman" w:cs="Times New Roman"/>
-        </w:rPr>
-        <w:t>Supporting Materials: None.</w:t>
-      </w:r>
-    </w:p>
-    <w:p>
-      <w:pPr>
-        <w:pStyle w:val="ListParagraph"/>
-        <w:numPr>
-          <w:ilvl w:val="0"/>
-          <w:numId w:val="24"/>
-        </w:numPr>
-        <w:rPr>
-          <w:rFonts w:ascii="Times New Roman" w:hAnsi="Times New Roman" w:cs="Times New Roman"/>
-        </w:rPr>
-      </w:pPr>
-      <w:r>
-        <w:rPr>
-          <w:rFonts w:ascii="Times New Roman" w:hAnsi="Times New Roman" w:cs="Times New Roman"/>
-        </w:rPr>
-        <w:t>Evaluation Method: None.</w:t>
-      </w:r>
-    </w:p>
-    <w:p>
-      <w:pPr>
-        <w:pStyle w:val="ListParagraph"/>
-        <w:numPr>
-          <w:ilvl w:val="0"/>
-          <w:numId w:val="24"/>
-        </w:numPr>
-        <w:rPr>
-          <w:rFonts w:ascii="Times New Roman" w:hAnsi="Times New Roman" w:cs="Times New Roman"/>
-        </w:rPr>
-      </w:pPr>
-      <w:r>
-        <w:rPr>
-          <w:rFonts w:ascii="Times New Roman" w:hAnsi="Times New Roman" w:cs="Times New Roman"/>
-        </w:rPr>
-        <w:t>Revision History: None.</w:t>
-      </w:r>
-    </w:p>
-    <w:p>
-      <w:pPr>
-        <w:rPr>
-          <w:rFonts w:ascii="Times New Roman" w:hAnsi="Times New Roman" w:cs="Times New Roman"/>
-        </w:rPr>
-      </w:pPr>
-    </w:p>
-    <w:p>
-      <w:pPr>
-        <w:rPr>
-          <w:rFonts w:ascii="Times New Roman" w:hAnsi="Times New Roman" w:cs="Times New Roman"/>
-        </w:rPr>
-      </w:pPr>
-    </w:p>
-    <w:p>
-      <w:pPr>
-        <w:rPr>
-          <w:rFonts w:ascii="Times New Roman" w:hAnsi="Times New Roman" w:cs="Times New Roman"/>
-        </w:rPr>
-      </w:pPr>
-    </w:p>
-    <w:p>
-      <w:pPr>
-        <w:pStyle w:val="ListParagraph"/>
-        <w:numPr>
-          <w:ilvl w:val="0"/>
-          <w:numId w:val="23"/>
-        </w:numPr>
-        <w:rPr>
-          <w:rFonts w:ascii="Times New Roman" w:hAnsi="Times New Roman" w:cs="Times New Roman"/>
-        </w:rPr>
-      </w:pPr>
-      <w:r>
-        <w:rPr>
-          <w:rFonts w:ascii="Times New Roman" w:hAnsi="Times New Roman" w:cs="Times New Roman"/>
-        </w:rPr>
-        <w:lastRenderedPageBreak/>
-        <w:t>Appropriate Gaming Environment</w:t>
-      </w:r>
-    </w:p>
-    <w:p>
-      <w:pPr>
-        <w:pStyle w:val="ListParagraph"/>
-        <w:numPr>
-          <w:ilvl w:val="0"/>
-          <w:numId w:val="25"/>
-        </w:numPr>
-        <w:rPr>
-          <w:rFonts w:ascii="Times New Roman" w:hAnsi="Times New Roman" w:cs="Times New Roman"/>
-        </w:rPr>
-      </w:pPr>
-      <w:r>
-        <w:rPr>
-          <w:rFonts w:ascii="Times New Roman" w:hAnsi="Times New Roman" w:cs="Times New Roman"/>
-        </w:rPr>
-        <w:t>Statement: User must be in an appropriate gaming environment in order to use application.</w:t>
-      </w:r>
-    </w:p>
-    <w:p>
-      <w:pPr>
-        <w:pStyle w:val="ListParagraph"/>
-        <w:numPr>
-          <w:ilvl w:val="0"/>
-          <w:numId w:val="25"/>
-        </w:numPr>
-        <w:rPr>
-          <w:rFonts w:ascii="Times New Roman" w:hAnsi="Times New Roman" w:cs="Times New Roman"/>
-        </w:rPr>
-      </w:pPr>
-      <w:r>
-        <w:rPr>
-          <w:rFonts w:ascii="Times New Roman" w:hAnsi="Times New Roman" w:cs="Times New Roman"/>
-        </w:rPr>
-        <w:t>Source: Assumptions</w:t>
-      </w:r>
-    </w:p>
-    <w:p>
-      <w:pPr>
-        <w:pStyle w:val="ListParagraph"/>
-        <w:numPr>
-          <w:ilvl w:val="0"/>
-          <w:numId w:val="25"/>
-        </w:numPr>
-        <w:rPr>
-          <w:rFonts w:ascii="Times New Roman" w:hAnsi="Times New Roman" w:cs="Times New Roman"/>
-        </w:rPr>
-      </w:pPr>
-      <w:r>
-        <w:rPr>
-          <w:rFonts w:ascii="Times New Roman" w:hAnsi="Times New Roman" w:cs="Times New Roman"/>
-        </w:rPr>
-        <w:t>Dependency: User’s physical location.</w:t>
-      </w:r>
-    </w:p>
-    <w:p>
-      <w:pPr>
-        <w:pStyle w:val="ListParagraph"/>
-        <w:numPr>
-          <w:ilvl w:val="0"/>
-          <w:numId w:val="25"/>
-        </w:numPr>
-        <w:rPr>
-          <w:rFonts w:ascii="Times New Roman" w:hAnsi="Times New Roman" w:cs="Times New Roman"/>
-        </w:rPr>
-      </w:pPr>
-      <w:r>
-        <w:rPr>
-          <w:rFonts w:ascii="Times New Roman" w:hAnsi="Times New Roman" w:cs="Times New Roman"/>
-        </w:rPr>
-        <w:t>Conflicts: User will have limited available settings to use application.</w:t>
-      </w:r>
-    </w:p>
-    <w:p>
-      <w:pPr>
-        <w:pStyle w:val="ListParagraph"/>
-        <w:numPr>
-          <w:ilvl w:val="0"/>
-          <w:numId w:val="25"/>
-        </w:numPr>
-        <w:rPr>
-          <w:rFonts w:ascii="Times New Roman" w:hAnsi="Times New Roman" w:cs="Times New Roman"/>
-        </w:rPr>
-      </w:pPr>
-      <w:r>
-        <w:rPr>
-          <w:rFonts w:ascii="Times New Roman" w:hAnsi="Times New Roman" w:cs="Times New Roman"/>
-        </w:rPr>
-        <w:t>Supporting Materials: None.</w:t>
-      </w:r>
-    </w:p>
-    <w:p>
-      <w:pPr>
-        <w:pStyle w:val="ListParagraph"/>
-        <w:numPr>
-          <w:ilvl w:val="0"/>
-          <w:numId w:val="25"/>
-        </w:numPr>
-        <w:rPr>
-          <w:rFonts w:ascii="Times New Roman" w:hAnsi="Times New Roman" w:cs="Times New Roman"/>
-        </w:rPr>
-      </w:pPr>
-      <w:r>
-        <w:rPr>
-          <w:rFonts w:ascii="Times New Roman" w:hAnsi="Times New Roman" w:cs="Times New Roman"/>
-        </w:rPr>
-        <w:t>Evaluation Method: None</w:t>
-      </w:r>
-      <w:r>
-        <w:rPr>
-          <w:rFonts w:ascii="Times New Roman" w:hAnsi="Times New Roman" w:cs="Times New Roman"/>
-        </w:rPr>
-        <w:t>.</w:t>
-      </w:r>
-    </w:p>
-    <w:p>
-      <w:pPr>
-        <w:pStyle w:val="ListParagraph"/>
-        <w:numPr>
-          <w:ilvl w:val="0"/>
-          <w:numId w:val="25"/>
-        </w:numPr>
-        <w:rPr>
-          <w:rFonts w:ascii="Times New Roman" w:hAnsi="Times New Roman" w:cs="Times New Roman"/>
-        </w:rPr>
-      </w:pPr>
-      <w:r>
-        <w:rPr>
-          <w:rFonts w:ascii="Times New Roman" w:hAnsi="Times New Roman" w:cs="Times New Roman"/>
-        </w:rPr>
-        <w:t>Revision History: None.</w:t>
-      </w:r>
-    </w:p>
-    <w:p>
-      <w:pPr>
-        <w:rPr>
-          <w:rFonts w:ascii="Times New Roman" w:hAnsi="Times New Roman" w:cs="Times New Roman"/>
-        </w:rPr>
-      </w:pPr>
+        <w:t>Security Requirements</w:t>
+      </w:r>
     </w:p>
     <w:p>
       <w:pPr>
@@ -4245,70 +5272,49 @@
           <w:b/>
         </w:rPr>
       </w:pPr>
-      <w:r>
-        <w:rPr>
-          <w:rFonts w:ascii="Times New Roman" w:hAnsi="Times New Roman" w:cs="Times New Roman"/>
-          <w:b/>
-        </w:rPr>
-        <w:t>Users and Human Factor Requirements</w:t>
-      </w:r>
-    </w:p>
-    <w:p>
-      <w:pPr>
-        <w:rPr>
-          <w:rFonts w:ascii="Times New Roman" w:hAnsi="Times New Roman" w:cs="Times New Roman"/>
-          <w:b/>
-        </w:rPr>
-      </w:pPr>
-    </w:p>
-    <w:p>
-      <w:pPr>
-        <w:pStyle w:val="ListParagraph"/>
-        <w:numPr>
-          <w:ilvl w:val="0"/>
-          <w:numId w:val="26"/>
-        </w:numPr>
-        <w:rPr>
-          <w:rFonts w:ascii="Times New Roman" w:hAnsi="Times New Roman" w:cs="Times New Roman"/>
-        </w:rPr>
-      </w:pPr>
-      <w:r>
-        <w:rPr>
-          <w:rFonts w:ascii="Times New Roman" w:hAnsi="Times New Roman" w:cs="Times New Roman"/>
-        </w:rPr>
-        <w:t>Network Effect</w:t>
-      </w:r>
-    </w:p>
-    <w:p>
-      <w:pPr>
-        <w:pStyle w:val="ListParagraph"/>
-        <w:numPr>
-          <w:ilvl w:val="0"/>
-          <w:numId w:val="27"/>
-        </w:numPr>
-        <w:rPr>
-          <w:rFonts w:ascii="Times New Roman" w:hAnsi="Times New Roman" w:cs="Times New Roman"/>
-        </w:rPr>
-      </w:pPr>
-      <w:r>
-        <w:rPr>
-          <w:rFonts w:ascii="Times New Roman" w:hAnsi="Times New Roman" w:cs="Times New Roman"/>
-        </w:rPr>
-        <w:t>Statement: the user’s enjoyment of the application will increase a</w:t>
-      </w:r>
-      <w:r>
-        <w:rPr>
-          <w:rFonts w:ascii="Times New Roman" w:hAnsi="Times New Roman" w:cs="Times New Roman"/>
-        </w:rPr>
-        <w:t>nd decrease along with the number of total users.</w:t>
-      </w:r>
-    </w:p>
-    <w:p>
-      <w:pPr>
-        <w:pStyle w:val="ListParagraph"/>
-        <w:numPr>
-          <w:ilvl w:val="0"/>
-          <w:numId w:val="27"/>
+    </w:p>
+    <w:p>
+      <w:pPr>
+        <w:pStyle w:val="ListParagraph"/>
+        <w:numPr>
+          <w:ilvl w:val="0"/>
+          <w:numId w:val="37"/>
+        </w:numPr>
+        <w:rPr>
+          <w:rFonts w:ascii="Times New Roman" w:hAnsi="Times New Roman" w:cs="Times New Roman"/>
+        </w:rPr>
+      </w:pPr>
+      <w:r>
+        <w:rPr>
+          <w:rFonts w:ascii="Times New Roman" w:hAnsi="Times New Roman" w:cs="Times New Roman"/>
+        </w:rPr>
+        <w:t>Camera Permission</w:t>
+      </w:r>
+    </w:p>
+    <w:p>
+      <w:pPr>
+        <w:pStyle w:val="ListParagraph"/>
+        <w:numPr>
+          <w:ilvl w:val="0"/>
+          <w:numId w:val="39"/>
+        </w:numPr>
+        <w:rPr>
+          <w:rFonts w:ascii="Times New Roman" w:hAnsi="Times New Roman" w:cs="Times New Roman"/>
+        </w:rPr>
+      </w:pPr>
+      <w:r>
+        <w:rPr>
+          <w:rFonts w:ascii="Times New Roman" w:hAnsi="Times New Roman" w:cs="Times New Roman"/>
+        </w:rPr>
+        <w:t>Statement: Application will require permission from user to utilize camera for application.</w:t>
+      </w:r>
+    </w:p>
+    <w:p>
+      <w:pPr>
+        <w:pStyle w:val="ListParagraph"/>
+        <w:numPr>
+          <w:ilvl w:val="0"/>
+          <w:numId w:val="39"/>
         </w:numPr>
         <w:rPr>
           <w:rFonts w:ascii="Times New Roman" w:hAnsi="Times New Roman" w:cs="Times New Roman"/>
@@ -4326,410 +5332,43 @@
         <w:pStyle w:val="ListParagraph"/>
         <w:numPr>
           <w:ilvl w:val="0"/>
-          <w:numId w:val="27"/>
-        </w:numPr>
-        <w:rPr>
-          <w:rFonts w:ascii="Times New Roman" w:hAnsi="Times New Roman" w:cs="Times New Roman"/>
-        </w:rPr>
-      </w:pPr>
-      <w:r>
-        <w:rPr>
-          <w:rFonts w:ascii="Times New Roman" w:hAnsi="Times New Roman" w:cs="Times New Roman"/>
-        </w:rPr>
-        <w:t>Dependency: reception of the application by gaming community</w:t>
-      </w:r>
-    </w:p>
-    <w:p>
-      <w:pPr>
-        <w:pStyle w:val="ListParagraph"/>
-        <w:numPr>
-          <w:ilvl w:val="0"/>
-          <w:numId w:val="27"/>
-        </w:numPr>
-        <w:rPr>
-          <w:rFonts w:ascii="Times New Roman" w:hAnsi="Times New Roman" w:cs="Times New Roman"/>
-        </w:rPr>
-      </w:pPr>
-      <w:r>
-        <w:rPr>
-          <w:rFonts w:ascii="Times New Roman" w:hAnsi="Times New Roman" w:cs="Times New Roman"/>
-        </w:rPr>
-        <w:t>Conflicts: Competitive app users may be discouraged from using the application due to a lack of other users to challenge on the online scoreboard.</w:t>
-      </w:r>
-    </w:p>
-    <w:p>
-      <w:pPr>
-        <w:pStyle w:val="ListParagraph"/>
-        <w:numPr>
-          <w:ilvl w:val="0"/>
-          <w:numId w:val="27"/>
-        </w:numPr>
-        <w:rPr>
-          <w:rFonts w:ascii="Times New Roman" w:hAnsi="Times New Roman" w:cs="Times New Roman"/>
-        </w:rPr>
-      </w:pPr>
-      <w:r>
-        <w:rPr>
-          <w:rFonts w:ascii="Times New Roman" w:hAnsi="Times New Roman" w:cs="Times New Roman"/>
-        </w:rPr>
-        <w:t>Supporting Materials: None.</w:t>
-      </w:r>
-    </w:p>
-    <w:p>
-      <w:pPr>
-        <w:pStyle w:val="ListParagraph"/>
-        <w:numPr>
-          <w:ilvl w:val="0"/>
-          <w:numId w:val="27"/>
-        </w:numPr>
-        <w:rPr>
-          <w:rFonts w:ascii="Times New Roman" w:hAnsi="Times New Roman" w:cs="Times New Roman"/>
-        </w:rPr>
-      </w:pPr>
-      <w:r>
-        <w:rPr>
-          <w:rFonts w:ascii="Times New Roman" w:hAnsi="Times New Roman" w:cs="Times New Roman"/>
-        </w:rPr>
-        <w:t>Evaluation Method: None.</w:t>
-      </w:r>
-    </w:p>
-    <w:p>
-      <w:pPr>
-        <w:pStyle w:val="ListParagraph"/>
-        <w:numPr>
-          <w:ilvl w:val="0"/>
-          <w:numId w:val="27"/>
-        </w:numPr>
-        <w:rPr>
-          <w:rFonts w:ascii="Times New Roman" w:hAnsi="Times New Roman" w:cs="Times New Roman"/>
-        </w:rPr>
-      </w:pPr>
-      <w:r>
-        <w:rPr>
-          <w:rFonts w:ascii="Times New Roman" w:hAnsi="Times New Roman" w:cs="Times New Roman"/>
-        </w:rPr>
-        <w:t>Revision History: None.</w:t>
-      </w:r>
-    </w:p>
-    <w:p>
-      <w:pPr>
-        <w:rPr>
-          <w:rFonts w:ascii="Times New Roman" w:hAnsi="Times New Roman" w:cs="Times New Roman"/>
-        </w:rPr>
-      </w:pPr>
-    </w:p>
-    <w:p>
-      <w:pPr>
-        <w:rPr>
-          <w:rFonts w:ascii="Times New Roman" w:hAnsi="Times New Roman" w:cs="Times New Roman"/>
-          <w:b/>
-        </w:rPr>
-      </w:pPr>
-      <w:r>
-        <w:rPr>
-          <w:rFonts w:ascii="Times New Roman" w:hAnsi="Times New Roman" w:cs="Times New Roman"/>
-          <w:b/>
-        </w:rPr>
-        <w:t>Documentation Requirements</w:t>
-      </w:r>
-    </w:p>
-    <w:p>
-      <w:pPr>
-        <w:rPr>
-          <w:rFonts w:ascii="Times New Roman" w:hAnsi="Times New Roman" w:cs="Times New Roman"/>
-          <w:b/>
-        </w:rPr>
-      </w:pPr>
-    </w:p>
-    <w:p>
-      <w:pPr>
-        <w:pStyle w:val="ListParagraph"/>
-        <w:numPr>
-          <w:ilvl w:val="0"/>
-          <w:numId w:val="28"/>
-        </w:numPr>
-        <w:rPr>
-          <w:rFonts w:ascii="Times New Roman" w:hAnsi="Times New Roman" w:cs="Times New Roman"/>
-        </w:rPr>
-      </w:pPr>
-      <w:r>
-        <w:rPr>
-          <w:rFonts w:ascii="Times New Roman" w:hAnsi="Times New Roman" w:cs="Times New Roman"/>
-        </w:rPr>
-        <w:t>Online Documentation</w:t>
-      </w:r>
-    </w:p>
-    <w:p>
-      <w:pPr>
-        <w:pStyle w:val="ListParagraph"/>
-        <w:numPr>
-          <w:ilvl w:val="0"/>
-          <w:numId w:val="29"/>
-        </w:numPr>
-        <w:rPr>
-          <w:rFonts w:ascii="Times New Roman" w:hAnsi="Times New Roman" w:cs="Times New Roman"/>
-        </w:rPr>
-      </w:pPr>
-      <w:r>
-        <w:rPr>
-          <w:rFonts w:ascii="Times New Roman" w:hAnsi="Times New Roman" w:cs="Times New Roman"/>
-        </w:rPr>
-        <w:t>Statement: All documentation for the project will be kept and updated on the team’s website to expedite updates and revisions to documents.</w:t>
-      </w:r>
-    </w:p>
-    <w:p>
-      <w:pPr>
-        <w:pStyle w:val="ListParagraph"/>
-        <w:numPr>
-          <w:ilvl w:val="0"/>
-          <w:numId w:val="29"/>
-        </w:numPr>
-        <w:rPr>
-          <w:rFonts w:ascii="Times New Roman" w:hAnsi="Times New Roman" w:cs="Times New Roman"/>
-        </w:rPr>
-      </w:pPr>
-      <w:r>
-        <w:rPr>
-          <w:rFonts w:ascii="Times New Roman" w:hAnsi="Times New Roman" w:cs="Times New Roman"/>
-        </w:rPr>
-        <w:t>Source: Project Management Plan.</w:t>
-      </w:r>
-    </w:p>
-    <w:p>
-      <w:pPr>
-        <w:pStyle w:val="ListParagraph"/>
-        <w:numPr>
-          <w:ilvl w:val="0"/>
-          <w:numId w:val="29"/>
-        </w:numPr>
-        <w:rPr>
-          <w:rFonts w:ascii="Times New Roman" w:hAnsi="Times New Roman" w:cs="Times New Roman"/>
-        </w:rPr>
-      </w:pPr>
-      <w:r>
-        <w:rPr>
-          <w:rFonts w:ascii="Times New Roman" w:hAnsi="Times New Roman" w:cs="Times New Roman"/>
-        </w:rPr>
-        <w:t>Dependency: Team member’s organization.</w:t>
-      </w:r>
-    </w:p>
-    <w:p>
-      <w:pPr>
-        <w:pStyle w:val="ListParagraph"/>
-        <w:numPr>
-          <w:ilvl w:val="0"/>
-          <w:numId w:val="29"/>
-        </w:numPr>
-        <w:rPr>
-          <w:rFonts w:ascii="Times New Roman" w:hAnsi="Times New Roman" w:cs="Times New Roman"/>
-        </w:rPr>
-      </w:pPr>
-      <w:r>
-        <w:rPr>
-          <w:rFonts w:ascii="Times New Roman" w:hAnsi="Times New Roman" w:cs="Times New Roman"/>
-        </w:rPr>
-        <w:t>Conflicts: None.</w:t>
-      </w:r>
-    </w:p>
-    <w:p>
-      <w:pPr>
-        <w:pStyle w:val="ListParagraph"/>
-        <w:numPr>
-          <w:ilvl w:val="0"/>
-          <w:numId w:val="29"/>
-        </w:numPr>
-        <w:rPr>
-          <w:rFonts w:ascii="Times New Roman" w:hAnsi="Times New Roman" w:cs="Times New Roman"/>
-        </w:rPr>
-      </w:pPr>
-      <w:r>
-        <w:rPr>
-          <w:rFonts w:ascii="Times New Roman" w:hAnsi="Times New Roman" w:cs="Times New Roman"/>
-        </w:rPr>
-        <w:t xml:space="preserve">Supporting Materials: </w:t>
-      </w:r>
-      <w:r>
-        <w:rPr>
-          <w:rFonts w:ascii="Times New Roman" w:hAnsi="Times New Roman" w:cs="Times New Roman"/>
-          <w:highlight w:val="yellow"/>
-        </w:rPr>
-        <w:t>website link</w:t>
-      </w:r>
-    </w:p>
-    <w:p>
-      <w:pPr>
-        <w:pStyle w:val="ListParagraph"/>
-        <w:numPr>
-          <w:ilvl w:val="0"/>
-          <w:numId w:val="29"/>
-        </w:numPr>
-        <w:rPr>
-          <w:rFonts w:ascii="Times New Roman" w:hAnsi="Times New Roman" w:cs="Times New Roman"/>
-        </w:rPr>
-      </w:pPr>
-      <w:r>
-        <w:rPr>
-          <w:rFonts w:ascii="Times New Roman" w:hAnsi="Times New Roman" w:cs="Times New Roman"/>
-        </w:rPr>
-        <w:t>Evaluation method: None.</w:t>
-      </w:r>
-    </w:p>
-    <w:p>
-      <w:pPr>
-        <w:pStyle w:val="ListParagraph"/>
-        <w:numPr>
-          <w:ilvl w:val="0"/>
-          <w:numId w:val="29"/>
-        </w:numPr>
-        <w:rPr>
-          <w:rFonts w:ascii="Times New Roman" w:hAnsi="Times New Roman" w:cs="Times New Roman"/>
-        </w:rPr>
-      </w:pPr>
-      <w:r>
-        <w:rPr>
-          <w:rFonts w:ascii="Times New Roman" w:hAnsi="Times New Roman" w:cs="Times New Roman"/>
-        </w:rPr>
-        <w:t>Revision History: Requirement created on October 4</w:t>
-      </w:r>
-      <w:r>
-        <w:rPr>
-          <w:rFonts w:ascii="Times New Roman" w:hAnsi="Times New Roman" w:cs="Times New Roman"/>
-          <w:vertAlign w:val="superscript"/>
-        </w:rPr>
-        <w:t>th</w:t>
-      </w:r>
-      <w:r>
-        <w:rPr>
-          <w:rFonts w:ascii="Times New Roman" w:hAnsi="Times New Roman" w:cs="Times New Roman"/>
-        </w:rPr>
-        <w:t>, 2015</w:t>
-      </w:r>
-    </w:p>
-    <w:p>
-      <w:pPr>
-        <w:rPr>
-          <w:rFonts w:ascii="Times New Roman" w:hAnsi="Times New Roman" w:cs="Times New Roman"/>
-        </w:rPr>
-      </w:pPr>
-    </w:p>
-    <w:p>
-      <w:pPr>
-        <w:rPr>
-          <w:rFonts w:ascii="Times New Roman" w:hAnsi="Times New Roman" w:cs="Times New Roman"/>
-          <w:b/>
-        </w:rPr>
-      </w:pPr>
-      <w:r>
-        <w:rPr>
-          <w:rFonts w:ascii="Times New Roman" w:hAnsi="Times New Roman" w:cs="Times New Roman"/>
-          <w:b/>
-        </w:rPr>
-        <w:t>Data Requirements</w:t>
-      </w:r>
-    </w:p>
-    <w:p>
-      <w:pPr>
-        <w:rPr>
-          <w:rFonts w:ascii="Times New Roman" w:hAnsi="Times New Roman" w:cs="Times New Roman"/>
-        </w:rPr>
-      </w:pPr>
-    </w:p>
-    <w:p>
-      <w:pPr>
-        <w:pStyle w:val="ListParagraph"/>
-        <w:numPr>
-          <w:ilvl w:val="0"/>
-          <w:numId w:val="30"/>
-        </w:numPr>
-        <w:rPr>
-          <w:rFonts w:ascii="Times New Roman" w:hAnsi="Times New Roman" w:cs="Times New Roman"/>
-        </w:rPr>
-      </w:pPr>
-      <w:r>
-        <w:rPr>
-          <w:rFonts w:ascii="Times New Roman" w:hAnsi="Times New Roman" w:cs="Times New Roman"/>
-        </w:rPr>
-        <w:t>Consistent Gaming Environment</w:t>
-      </w:r>
-    </w:p>
-    <w:p>
-      <w:pPr>
-        <w:pStyle w:val="ListParagraph"/>
-        <w:numPr>
-          <w:ilvl w:val="0"/>
-          <w:numId w:val="33"/>
-        </w:numPr>
-        <w:rPr>
-          <w:rFonts w:ascii="Times New Roman" w:hAnsi="Times New Roman" w:cs="Times New Roman"/>
-        </w:rPr>
-      </w:pPr>
-      <w:r>
-        <w:rPr>
-          <w:rFonts w:ascii="Times New Roman" w:hAnsi="Times New Roman" w:cs="Times New Roman"/>
-        </w:rPr>
-        <w:t>Statement: The gaming environment must remain consistent as the user rotates the camera. Enemy sprites must continue to approach and cause damage to user health even when off-screen.</w:t>
-      </w:r>
-    </w:p>
-    <w:p>
-      <w:pPr>
-        <w:pStyle w:val="ListParagraph"/>
-        <w:numPr>
-          <w:ilvl w:val="0"/>
-          <w:numId w:val="33"/>
-        </w:numPr>
-        <w:rPr>
-          <w:rFonts w:ascii="Times New Roman" w:hAnsi="Times New Roman" w:cs="Times New Roman"/>
-        </w:rPr>
-      </w:pPr>
-      <w:r>
-        <w:rPr>
-          <w:rFonts w:ascii="Times New Roman" w:hAnsi="Times New Roman" w:cs="Times New Roman"/>
-        </w:rPr>
-        <w:t>Source: Functional Requirements</w:t>
-      </w:r>
-    </w:p>
-    <w:p>
-      <w:pPr>
-        <w:pStyle w:val="ListParagraph"/>
-        <w:numPr>
-          <w:ilvl w:val="0"/>
-          <w:numId w:val="33"/>
-        </w:numPr>
-        <w:rPr>
-          <w:rFonts w:ascii="Times New Roman" w:hAnsi="Times New Roman" w:cs="Times New Roman"/>
-        </w:rPr>
-      </w:pPr>
-      <w:r>
-        <w:rPr>
-          <w:rFonts w:ascii="Times New Roman" w:hAnsi="Times New Roman" w:cs="Times New Roman"/>
-        </w:rPr>
-        <w:t>Dependency: GUI and Gameplay Environment in functional operations.</w:t>
-      </w:r>
-    </w:p>
-    <w:p>
-      <w:pPr>
-        <w:pStyle w:val="ListParagraph"/>
-        <w:numPr>
-          <w:ilvl w:val="0"/>
-          <w:numId w:val="33"/>
-        </w:numPr>
-        <w:rPr>
-          <w:rFonts w:ascii="Times New Roman" w:hAnsi="Times New Roman" w:cs="Times New Roman"/>
-        </w:rPr>
-      </w:pPr>
-      <w:r>
-        <w:rPr>
-          <w:rFonts w:ascii="Times New Roman" w:hAnsi="Times New Roman" w:cs="Times New Roman"/>
-        </w:rPr>
-        <w:t>Conflicts: None.</w:t>
-      </w:r>
-    </w:p>
-    <w:p>
-      <w:pPr>
-        <w:pStyle w:val="ListParagraph"/>
-        <w:numPr>
-          <w:ilvl w:val="0"/>
-          <w:numId w:val="33"/>
+          <w:numId w:val="39"/>
+        </w:numPr>
+        <w:rPr>
+          <w:rFonts w:ascii="Times New Roman" w:hAnsi="Times New Roman" w:cs="Times New Roman"/>
+        </w:rPr>
+      </w:pPr>
+      <w:r>
+        <w:rPr>
+          <w:rFonts w:ascii="Times New Roman" w:hAnsi="Times New Roman" w:cs="Times New Roman"/>
+        </w:rPr>
+        <w:t>Dependency: User willingness to grant camera permission.</w:t>
+      </w:r>
+    </w:p>
+    <w:p>
+      <w:pPr>
+        <w:pStyle w:val="ListParagraph"/>
+        <w:numPr>
+          <w:ilvl w:val="0"/>
+          <w:numId w:val="39"/>
+        </w:numPr>
+        <w:rPr>
+          <w:rFonts w:ascii="Times New Roman" w:hAnsi="Times New Roman" w:cs="Times New Roman"/>
+        </w:rPr>
+      </w:pPr>
+      <w:r>
+        <w:rPr>
+          <w:rFonts w:ascii="Times New Roman" w:hAnsi="Times New Roman" w:cs="Times New Roman"/>
+        </w:rPr>
+        <w:t>Conflicts: May lose users due to their unwillingness to grant camera permission to the application.</w:t>
+      </w:r>
+    </w:p>
+    <w:p>
+      <w:pPr>
+        <w:pStyle w:val="ListParagraph"/>
+        <w:numPr>
+          <w:ilvl w:val="0"/>
+          <w:numId w:val="39"/>
         </w:numPr>
         <w:rPr>
           <w:rFonts w:ascii="Times New Roman" w:hAnsi="Times New Roman" w:cs="Times New Roman"/>
@@ -4748,25 +5387,25 @@
         <w:pStyle w:val="ListParagraph"/>
         <w:numPr>
           <w:ilvl w:val="0"/>
-          <w:numId w:val="33"/>
-        </w:numPr>
-        <w:rPr>
-          <w:rFonts w:ascii="Times New Roman" w:hAnsi="Times New Roman" w:cs="Times New Roman"/>
-        </w:rPr>
-      </w:pPr>
-      <w:r>
-        <w:rPr>
-          <w:rFonts w:ascii="Times New Roman" w:hAnsi="Times New Roman" w:cs="Times New Roman"/>
-        </w:rPr>
-        <w:t>Evaluation Method: Enemy consistency will be examined during test play phase.</w:t>
-      </w:r>
-    </w:p>
-    <w:p>
-      <w:pPr>
-        <w:pStyle w:val="ListParagraph"/>
-        <w:numPr>
-          <w:ilvl w:val="0"/>
-          <w:numId w:val="33"/>
+          <w:numId w:val="39"/>
+        </w:numPr>
+        <w:rPr>
+          <w:rFonts w:ascii="Times New Roman" w:hAnsi="Times New Roman" w:cs="Times New Roman"/>
+        </w:rPr>
+      </w:pPr>
+      <w:r>
+        <w:rPr>
+          <w:rFonts w:ascii="Times New Roman" w:hAnsi="Times New Roman" w:cs="Times New Roman"/>
+        </w:rPr>
+        <w:t>Evaluation Method: None.</w:t>
+      </w:r>
+    </w:p>
+    <w:p>
+      <w:pPr>
+        <w:pStyle w:val="ListParagraph"/>
+        <w:numPr>
+          <w:ilvl w:val="0"/>
+          <w:numId w:val="39"/>
         </w:numPr>
         <w:rPr>
           <w:rFonts w:ascii="Times New Roman" w:hAnsi="Times New Roman" w:cs="Times New Roman"/>
@@ -4801,188 +5440,19 @@
     </w:p>
     <w:p>
       <w:pPr>
-        <w:pStyle w:val="ListParagraph"/>
-        <w:numPr>
-          <w:ilvl w:val="0"/>
-          <w:numId w:val="30"/>
-        </w:numPr>
-        <w:rPr>
-          <w:rFonts w:ascii="Times New Roman" w:hAnsi="Times New Roman" w:cs="Times New Roman"/>
-        </w:rPr>
-      </w:pPr>
-      <w:r>
-        <w:rPr>
-          <w:rFonts w:ascii="Times New Roman" w:hAnsi="Times New Roman" w:cs="Times New Roman"/>
-        </w:rPr>
-        <w:t>Online Scoring</w:t>
-      </w:r>
-    </w:p>
-    <w:p>
-      <w:pPr>
-        <w:pStyle w:val="ListParagraph"/>
-        <w:numPr>
-          <w:ilvl w:val="0"/>
-          <w:numId w:val="34"/>
-        </w:numPr>
-        <w:rPr>
-          <w:rFonts w:ascii="Times New Roman" w:hAnsi="Times New Roman" w:cs="Times New Roman"/>
-        </w:rPr>
-      </w:pPr>
-      <w:r>
-        <w:rPr>
-          <w:rFonts w:ascii="Times New Roman" w:hAnsi="Times New Roman" w:cs="Times New Roman"/>
-        </w:rPr>
-        <w:t xml:space="preserve">Statement: </w:t>
-      </w:r>
-      <w:r>
-        <w:rPr>
-          <w:rFonts w:ascii="Times New Roman" w:hAnsi="Times New Roman" w:cs="Times New Roman"/>
-        </w:rPr>
-        <w:t>User score must be updated each time user defeats an enemy. Online scores must be updated if the user has broken onto the leaderboard.</w:t>
-      </w:r>
-    </w:p>
-    <w:p>
-      <w:pPr>
-        <w:pStyle w:val="ListParagraph"/>
-        <w:numPr>
-          <w:ilvl w:val="0"/>
-          <w:numId w:val="34"/>
-        </w:numPr>
-        <w:rPr>
-          <w:rFonts w:ascii="Times New Roman" w:hAnsi="Times New Roman" w:cs="Times New Roman"/>
-        </w:rPr>
-      </w:pPr>
-      <w:r>
-        <w:rPr>
-          <w:rFonts w:ascii="Times New Roman" w:hAnsi="Times New Roman" w:cs="Times New Roman"/>
-        </w:rPr>
-        <w:t>Source: Concept of Operations</w:t>
-      </w:r>
-    </w:p>
-    <w:p>
-      <w:pPr>
-        <w:pStyle w:val="ListParagraph"/>
-        <w:numPr>
-          <w:ilvl w:val="0"/>
-          <w:numId w:val="34"/>
-        </w:numPr>
-        <w:rPr>
-          <w:rFonts w:ascii="Times New Roman" w:hAnsi="Times New Roman" w:cs="Times New Roman"/>
-        </w:rPr>
-      </w:pPr>
-      <w:r>
-        <w:rPr>
-          <w:rFonts w:ascii="Times New Roman" w:hAnsi="Times New Roman" w:cs="Times New Roman"/>
-        </w:rPr>
-        <w:t>Dependency: Networking abilities of developers.</w:t>
-      </w:r>
-    </w:p>
-    <w:p>
-      <w:pPr>
-        <w:pStyle w:val="ListParagraph"/>
-        <w:numPr>
-          <w:ilvl w:val="0"/>
-          <w:numId w:val="34"/>
-        </w:numPr>
-        <w:rPr>
-          <w:rFonts w:ascii="Times New Roman" w:hAnsi="Times New Roman" w:cs="Times New Roman"/>
-        </w:rPr>
-      </w:pPr>
-      <w:r>
-        <w:rPr>
-          <w:rFonts w:ascii="Times New Roman" w:hAnsi="Times New Roman" w:cs="Times New Roman"/>
-        </w:rPr>
-        <w:t>Conflicts: What will occur if user ties with a leaderboard score?</w:t>
-      </w:r>
-    </w:p>
-    <w:p>
-      <w:pPr>
-        <w:pStyle w:val="ListParagraph"/>
-        <w:numPr>
-          <w:ilvl w:val="0"/>
-          <w:numId w:val="34"/>
-        </w:numPr>
-        <w:rPr>
-          <w:rFonts w:ascii="Times New Roman" w:hAnsi="Times New Roman" w:cs="Times New Roman"/>
-        </w:rPr>
-      </w:pPr>
-      <w:r>
-        <w:rPr>
-          <w:rFonts w:ascii="Times New Roman" w:hAnsi="Times New Roman" w:cs="Times New Roman"/>
-        </w:rPr>
-        <w:t>Supporting Materials: None.</w:t>
-      </w:r>
-    </w:p>
-    <w:p>
-      <w:pPr>
-        <w:pStyle w:val="ListParagraph"/>
-        <w:numPr>
-          <w:ilvl w:val="0"/>
-          <w:numId w:val="34"/>
-        </w:numPr>
-        <w:rPr>
-          <w:rFonts w:ascii="Times New Roman" w:hAnsi="Times New Roman" w:cs="Times New Roman"/>
-        </w:rPr>
-      </w:pPr>
-      <w:r>
-        <w:rPr>
-          <w:rFonts w:ascii="Times New Roman" w:hAnsi="Times New Roman" w:cs="Times New Roman"/>
-        </w:rPr>
-        <w:t>Evaluation Method: Test the score counter and leaderboard accuracy during the test play phase.</w:t>
-      </w:r>
-    </w:p>
-    <w:p>
-      <w:pPr>
-        <w:pStyle w:val="ListParagraph"/>
-        <w:numPr>
-          <w:ilvl w:val="0"/>
-          <w:numId w:val="34"/>
-        </w:numPr>
-        <w:rPr>
-          <w:rFonts w:ascii="Times New Roman" w:hAnsi="Times New Roman" w:cs="Times New Roman"/>
-        </w:rPr>
-      </w:pPr>
-      <w:r>
-        <w:rPr>
-          <w:rFonts w:ascii="Times New Roman" w:hAnsi="Times New Roman" w:cs="Times New Roman"/>
-        </w:rPr>
-        <w:t>Revision History: Requirement created on October 4</w:t>
-      </w:r>
-      <w:r>
-        <w:rPr>
-          <w:rFonts w:ascii="Times New Roman" w:hAnsi="Times New Roman" w:cs="Times New Roman"/>
-          <w:vertAlign w:val="superscript"/>
-        </w:rPr>
-        <w:t>th</w:t>
-      </w:r>
-      <w:r>
-        <w:rPr>
-          <w:rFonts w:ascii="Times New Roman" w:hAnsi="Times New Roman" w:cs="Times New Roman"/>
-        </w:rPr>
-        <w:t>, 2015</w:t>
-      </w:r>
-    </w:p>
-    <w:p>
-      <w:pPr>
-        <w:rPr>
-          <w:rFonts w:ascii="Times New Roman" w:hAnsi="Times New Roman" w:cs="Times New Roman"/>
-        </w:rPr>
-      </w:pPr>
-    </w:p>
-    <w:p>
-      <w:pPr>
         <w:rPr>
           <w:rFonts w:ascii="Times New Roman" w:hAnsi="Times New Roman" w:cs="Times New Roman"/>
           <w:b/>
         </w:rPr>
       </w:pPr>
-      <w:r>
+    </w:p>
+    <w:p>
+      <w:pPr>
         <w:rPr>
           <w:rFonts w:ascii="Times New Roman" w:hAnsi="Times New Roman" w:cs="Times New Roman"/>
           <w:b/>
         </w:rPr>
-        <w:t>Resource Requirements</w:t>
-      </w:r>
+      </w:pPr>
     </w:p>
     <w:p>
       <w:pPr>
@@ -4994,184 +5464,6 @@
     </w:p>
     <w:p>
       <w:pPr>
-        <w:pStyle w:val="ListParagraph"/>
-        <w:numPr>
-          <w:ilvl w:val="0"/>
-          <w:numId w:val="35"/>
-        </w:numPr>
-        <w:rPr>
-          <w:rFonts w:ascii="Times New Roman" w:hAnsi="Times New Roman" w:cs="Times New Roman"/>
-        </w:rPr>
-      </w:pPr>
-      <w:r>
-        <w:rPr>
-          <w:rFonts w:ascii="Times New Roman" w:hAnsi="Times New Roman" w:cs="Times New Roman"/>
-        </w:rPr>
-        <w:t>Developer Time</w:t>
-      </w:r>
-    </w:p>
-    <w:p>
-      <w:pPr>
-        <w:pStyle w:val="ListParagraph"/>
-        <w:numPr>
-          <w:ilvl w:val="0"/>
-          <w:numId w:val="36"/>
-        </w:numPr>
-        <w:rPr>
-          <w:rFonts w:ascii="Times New Roman" w:hAnsi="Times New Roman" w:cs="Times New Roman"/>
-        </w:rPr>
-      </w:pPr>
-      <w:r>
-        <w:rPr>
-          <w:rFonts w:ascii="Times New Roman" w:hAnsi="Times New Roman" w:cs="Times New Roman"/>
-        </w:rPr>
-        <w:t xml:space="preserve">Statement: Developers must treat programming and test </w:t>
-      </w:r>
-      <w:proofErr w:type="gramStart"/>
-      <w:r>
-        <w:rPr>
-          <w:rFonts w:ascii="Times New Roman" w:hAnsi="Times New Roman" w:cs="Times New Roman"/>
-        </w:rPr>
-        <w:t>play time</w:t>
-      </w:r>
-      <w:proofErr w:type="gramEnd"/>
-      <w:r>
-        <w:rPr>
-          <w:rFonts w:ascii="Times New Roman" w:hAnsi="Times New Roman" w:cs="Times New Roman"/>
-        </w:rPr>
-        <w:t xml:space="preserve"> before project deadline as a commodity and ration it appropriately.</w:t>
-      </w:r>
-    </w:p>
-    <w:p>
-      <w:pPr>
-        <w:pStyle w:val="ListParagraph"/>
-        <w:numPr>
-          <w:ilvl w:val="0"/>
-          <w:numId w:val="36"/>
-        </w:numPr>
-        <w:rPr>
-          <w:rFonts w:ascii="Times New Roman" w:hAnsi="Times New Roman" w:cs="Times New Roman"/>
-        </w:rPr>
-      </w:pPr>
-      <w:r>
-        <w:rPr>
-          <w:rFonts w:ascii="Times New Roman" w:hAnsi="Times New Roman" w:cs="Times New Roman"/>
-        </w:rPr>
-        <w:t>Source: general knowledge of programming deadlines.</w:t>
-      </w:r>
-    </w:p>
-    <w:p>
-      <w:pPr>
-        <w:pStyle w:val="ListParagraph"/>
-        <w:numPr>
-          <w:ilvl w:val="0"/>
-          <w:numId w:val="36"/>
-        </w:numPr>
-        <w:rPr>
-          <w:rFonts w:ascii="Times New Roman" w:hAnsi="Times New Roman" w:cs="Times New Roman"/>
-        </w:rPr>
-      </w:pPr>
-      <w:r>
-        <w:rPr>
-          <w:rFonts w:ascii="Times New Roman" w:hAnsi="Times New Roman" w:cs="Times New Roman"/>
-        </w:rPr>
-        <w:t>Dependency: Developers’ skill and class/work schedules.</w:t>
-      </w:r>
-    </w:p>
-    <w:p>
-      <w:pPr>
-        <w:pStyle w:val="ListParagraph"/>
-        <w:numPr>
-          <w:ilvl w:val="0"/>
-          <w:numId w:val="36"/>
-        </w:numPr>
-        <w:rPr>
-          <w:rFonts w:ascii="Times New Roman" w:hAnsi="Times New Roman" w:cs="Times New Roman"/>
-        </w:rPr>
-      </w:pPr>
-      <w:r>
-        <w:rPr>
-          <w:rFonts w:ascii="Times New Roman" w:hAnsi="Times New Roman" w:cs="Times New Roman"/>
-        </w:rPr>
-        <w:t>Conflicts: Some preferences may have to be compromised in order to produce a functioning and enjoyable application before deadline.</w:t>
-      </w:r>
-    </w:p>
-    <w:p>
-      <w:pPr>
-        <w:pStyle w:val="ListParagraph"/>
-        <w:numPr>
-          <w:ilvl w:val="0"/>
-          <w:numId w:val="36"/>
-        </w:numPr>
-        <w:rPr>
-          <w:rFonts w:ascii="Times New Roman" w:hAnsi="Times New Roman" w:cs="Times New Roman"/>
-        </w:rPr>
-      </w:pPr>
-      <w:r>
-        <w:rPr>
-          <w:rFonts w:ascii="Times New Roman" w:hAnsi="Times New Roman" w:cs="Times New Roman"/>
-        </w:rPr>
-        <w:t>Supporting Materials: None.</w:t>
-      </w:r>
-    </w:p>
-    <w:p>
-      <w:pPr>
-        <w:pStyle w:val="ListParagraph"/>
-        <w:numPr>
-          <w:ilvl w:val="0"/>
-          <w:numId w:val="36"/>
-        </w:numPr>
-        <w:rPr>
-          <w:rFonts w:ascii="Times New Roman" w:hAnsi="Times New Roman" w:cs="Times New Roman"/>
-        </w:rPr>
-      </w:pPr>
-      <w:r>
-        <w:rPr>
-          <w:rFonts w:ascii="Times New Roman" w:hAnsi="Times New Roman" w:cs="Times New Roman"/>
-        </w:rPr>
-        <w:t>Evaluation Method: The test of time.</w:t>
-      </w:r>
-    </w:p>
-    <w:p>
-      <w:pPr>
-        <w:pStyle w:val="ListParagraph"/>
-        <w:numPr>
-          <w:ilvl w:val="0"/>
-          <w:numId w:val="36"/>
-        </w:numPr>
-        <w:rPr>
-          <w:rFonts w:ascii="Times New Roman" w:hAnsi="Times New Roman" w:cs="Times New Roman"/>
-        </w:rPr>
-      </w:pPr>
-      <w:r>
-        <w:rPr>
-          <w:rFonts w:ascii="Times New Roman" w:hAnsi="Times New Roman" w:cs="Times New Roman"/>
-        </w:rPr>
-        <w:t>Revision History: Requirement created on October 4</w:t>
-      </w:r>
-      <w:r>
-        <w:rPr>
-          <w:rFonts w:ascii="Times New Roman" w:hAnsi="Times New Roman" w:cs="Times New Roman"/>
-          <w:vertAlign w:val="superscript"/>
-        </w:rPr>
-        <w:t>th</w:t>
-      </w:r>
-      <w:r>
-        <w:rPr>
-          <w:rFonts w:ascii="Times New Roman" w:hAnsi="Times New Roman" w:cs="Times New Roman"/>
-        </w:rPr>
-        <w:t>, 2015</w:t>
-      </w:r>
-    </w:p>
-    <w:p>
-      <w:pPr>
-        <w:rPr>
-          <w:rFonts w:ascii="Times New Roman" w:hAnsi="Times New Roman" w:cs="Times New Roman"/>
-        </w:rPr>
-      </w:pPr>
-    </w:p>
-    <w:p>
-      <w:pPr>
         <w:rPr>
           <w:rFonts w:ascii="Times New Roman" w:hAnsi="Times New Roman" w:cs="Times New Roman"/>
           <w:b/>
@@ -5182,218 +5474,6 @@
           <w:rFonts w:ascii="Times New Roman" w:hAnsi="Times New Roman" w:cs="Times New Roman"/>
           <w:b/>
         </w:rPr>
-        <w:t>Security Requirements</w:t>
-      </w:r>
-    </w:p>
-    <w:p>
-      <w:pPr>
-        <w:rPr>
-          <w:rFonts w:ascii="Times New Roman" w:hAnsi="Times New Roman" w:cs="Times New Roman"/>
-          <w:b/>
-        </w:rPr>
-      </w:pPr>
-    </w:p>
-    <w:p>
-      <w:pPr>
-        <w:pStyle w:val="ListParagraph"/>
-        <w:numPr>
-          <w:ilvl w:val="0"/>
-          <w:numId w:val="37"/>
-        </w:numPr>
-        <w:rPr>
-          <w:rFonts w:ascii="Times New Roman" w:hAnsi="Times New Roman" w:cs="Times New Roman"/>
-        </w:rPr>
-      </w:pPr>
-      <w:r>
-        <w:rPr>
-          <w:rFonts w:ascii="Times New Roman" w:hAnsi="Times New Roman" w:cs="Times New Roman"/>
-        </w:rPr>
-        <w:t>Camera Permission</w:t>
-      </w:r>
-    </w:p>
-    <w:p>
-      <w:pPr>
-        <w:pStyle w:val="ListParagraph"/>
-        <w:numPr>
-          <w:ilvl w:val="0"/>
-          <w:numId w:val="39"/>
-        </w:numPr>
-        <w:rPr>
-          <w:rFonts w:ascii="Times New Roman" w:hAnsi="Times New Roman" w:cs="Times New Roman"/>
-        </w:rPr>
-      </w:pPr>
-      <w:r>
-        <w:rPr>
-          <w:rFonts w:ascii="Times New Roman" w:hAnsi="Times New Roman" w:cs="Times New Roman"/>
-        </w:rPr>
-        <w:t>Statement: Application will require permission from user to utilize camera for application.</w:t>
-      </w:r>
-    </w:p>
-    <w:p>
-      <w:pPr>
-        <w:pStyle w:val="ListParagraph"/>
-        <w:numPr>
-          <w:ilvl w:val="0"/>
-          <w:numId w:val="39"/>
-        </w:numPr>
-        <w:rPr>
-          <w:rFonts w:ascii="Times New Roman" w:hAnsi="Times New Roman" w:cs="Times New Roman"/>
-        </w:rPr>
-      </w:pPr>
-      <w:r>
-        <w:rPr>
-          <w:rFonts w:ascii="Times New Roman" w:hAnsi="Times New Roman" w:cs="Times New Roman"/>
-        </w:rPr>
-        <w:t>Source: Concept of Operations.</w:t>
-      </w:r>
-    </w:p>
-    <w:p>
-      <w:pPr>
-        <w:pStyle w:val="ListParagraph"/>
-        <w:numPr>
-          <w:ilvl w:val="0"/>
-          <w:numId w:val="39"/>
-        </w:numPr>
-        <w:rPr>
-          <w:rFonts w:ascii="Times New Roman" w:hAnsi="Times New Roman" w:cs="Times New Roman"/>
-        </w:rPr>
-      </w:pPr>
-      <w:r>
-        <w:rPr>
-          <w:rFonts w:ascii="Times New Roman" w:hAnsi="Times New Roman" w:cs="Times New Roman"/>
-        </w:rPr>
-        <w:t>Dependency: User willingness to grant camera permission.</w:t>
-      </w:r>
-    </w:p>
-    <w:p>
-      <w:pPr>
-        <w:pStyle w:val="ListParagraph"/>
-        <w:numPr>
-          <w:ilvl w:val="0"/>
-          <w:numId w:val="39"/>
-        </w:numPr>
-        <w:rPr>
-          <w:rFonts w:ascii="Times New Roman" w:hAnsi="Times New Roman" w:cs="Times New Roman"/>
-        </w:rPr>
-      </w:pPr>
-      <w:r>
-        <w:rPr>
-          <w:rFonts w:ascii="Times New Roman" w:hAnsi="Times New Roman" w:cs="Times New Roman"/>
-        </w:rPr>
-        <w:t>Conflicts: May lose users due to their unwillingness to grant camera permission to the application.</w:t>
-      </w:r>
-    </w:p>
-    <w:p>
-      <w:pPr>
-        <w:pStyle w:val="ListParagraph"/>
-        <w:numPr>
-          <w:ilvl w:val="0"/>
-          <w:numId w:val="39"/>
-        </w:numPr>
-        <w:rPr>
-          <w:rFonts w:ascii="Times New Roman" w:hAnsi="Times New Roman" w:cs="Times New Roman"/>
-        </w:rPr>
-      </w:pPr>
-      <w:r>
-        <w:rPr>
-          <w:rFonts w:ascii="Times New Roman" w:hAnsi="Times New Roman" w:cs="Times New Roman"/>
-        </w:rPr>
-        <w:t>Supporting Materials: None.</w:t>
-      </w:r>
-    </w:p>
-    <w:p>
-      <w:pPr>
-        <w:pStyle w:val="ListParagraph"/>
-        <w:numPr>
-          <w:ilvl w:val="0"/>
-          <w:numId w:val="39"/>
-        </w:numPr>
-        <w:rPr>
-          <w:rFonts w:ascii="Times New Roman" w:hAnsi="Times New Roman" w:cs="Times New Roman"/>
-        </w:rPr>
-      </w:pPr>
-      <w:r>
-        <w:rPr>
-          <w:rFonts w:ascii="Times New Roman" w:hAnsi="Times New Roman" w:cs="Times New Roman"/>
-        </w:rPr>
-        <w:t>Evaluation Method: None.</w:t>
-      </w:r>
-    </w:p>
-    <w:p>
-      <w:pPr>
-        <w:pStyle w:val="ListParagraph"/>
-        <w:numPr>
-          <w:ilvl w:val="0"/>
-          <w:numId w:val="39"/>
-        </w:numPr>
-        <w:rPr>
-          <w:rFonts w:ascii="Times New Roman" w:hAnsi="Times New Roman" w:cs="Times New Roman"/>
-        </w:rPr>
-      </w:pPr>
-      <w:r>
-        <w:rPr>
-          <w:rFonts w:ascii="Times New Roman" w:hAnsi="Times New Roman" w:cs="Times New Roman"/>
-        </w:rPr>
-        <w:t>Revision History: Requirement created on October 4</w:t>
-      </w:r>
-      <w:r>
-        <w:rPr>
-          <w:rFonts w:ascii="Times New Roman" w:hAnsi="Times New Roman" w:cs="Times New Roman"/>
-          <w:vertAlign w:val="superscript"/>
-        </w:rPr>
-        <w:t>th</w:t>
-      </w:r>
-      <w:r>
-        <w:rPr>
-          <w:rFonts w:ascii="Times New Roman" w:hAnsi="Times New Roman" w:cs="Times New Roman"/>
-        </w:rPr>
-        <w:t>, 2015</w:t>
-      </w:r>
-    </w:p>
-    <w:p>
-      <w:pPr>
-        <w:rPr>
-          <w:rFonts w:ascii="Times New Roman" w:hAnsi="Times New Roman" w:cs="Times New Roman"/>
-        </w:rPr>
-      </w:pPr>
-    </w:p>
-    <w:p>
-      <w:pPr>
-        <w:rPr>
-          <w:rFonts w:ascii="Times New Roman" w:hAnsi="Times New Roman" w:cs="Times New Roman"/>
-          <w:b/>
-        </w:rPr>
-      </w:pPr>
-    </w:p>
-    <w:p>
-      <w:pPr>
-        <w:rPr>
-          <w:rFonts w:ascii="Times New Roman" w:hAnsi="Times New Roman" w:cs="Times New Roman"/>
-          <w:b/>
-        </w:rPr>
-      </w:pPr>
-    </w:p>
-    <w:p>
-      <w:pPr>
-        <w:rPr>
-          <w:rFonts w:ascii="Times New Roman" w:hAnsi="Times New Roman" w:cs="Times New Roman"/>
-          <w:b/>
-        </w:rPr>
-      </w:pPr>
-    </w:p>
-    <w:p>
-      <w:pPr>
-        <w:rPr>
-          <w:rFonts w:ascii="Times New Roman" w:hAnsi="Times New Roman" w:cs="Times New Roman"/>
-          <w:b/>
-        </w:rPr>
-      </w:pPr>
-      <w:r>
-        <w:rPr>
-          <w:rFonts w:ascii="Times New Roman" w:hAnsi="Times New Roman" w:cs="Times New Roman"/>
-          <w:b/>
-        </w:rPr>
-        <w:lastRenderedPageBreak/>
         <w:t>Quality Assurance Requirements</w:t>
       </w:r>
     </w:p>
@@ -5606,8 +5686,6 @@
         </w:rPr>
         <w:t>Supporting Materials</w:t>
       </w:r>
-      <w:bookmarkStart w:id="0" w:name="_GoBack"/>
-      <w:bookmarkEnd w:id="0"/>
     </w:p>
     <w:sectPr>
       <w:pgSz w:w="12240" w:h="15840"/>

</xml_diff>